<commit_message>
Version actualizada del cronograma
</commit_message>
<xml_diff>
--- a/Planificación del proyecto final de fundamentos de programación.docx
+++ b/Planificación del proyecto final de fundamentos de programación.docx
@@ -9,6 +9,7 @@
       <w:r>
         <w:rPr>
           <w:noProof/>
+          <w:lang w:val="en-US"/>
         </w:rPr>
         <w:drawing>
           <wp:inline distT="0" distB="0" distL="0" distR="0">
@@ -118,7 +119,15 @@
     </w:p>
     <w:p>
       <w:r>
-        <w:t>Andrés Pallango.</w:t>
+        <w:t xml:space="preserve">Andrés </w:t>
+      </w:r>
+      <w:proofErr w:type="spellStart"/>
+      <w:r>
+        <w:t>Pallango</w:t>
+      </w:r>
+      <w:proofErr w:type="spellEnd"/>
+      <w:r>
+        <w:t>.</w:t>
       </w:r>
     </w:p>
     <w:p>
@@ -128,7 +137,15 @@
     </w:p>
     <w:p>
       <w:r>
-        <w:t>Henry Tiamba.</w:t>
+        <w:t xml:space="preserve">Henry </w:t>
+      </w:r>
+      <w:proofErr w:type="spellStart"/>
+      <w:r>
+        <w:t>Tiamba</w:t>
+      </w:r>
+      <w:proofErr w:type="spellEnd"/>
+      <w:r>
+        <w:t>.</w:t>
       </w:r>
     </w:p>
     <w:p>
@@ -662,8 +679,6 @@
               </w:rPr>
               <w:t>Cumplido</w:t>
             </w:r>
-            <w:bookmarkStart w:id="0" w:name="_GoBack"/>
-            <w:bookmarkEnd w:id="0"/>
           </w:p>
         </w:tc>
       </w:tr>
@@ -707,7 +722,23 @@
               <w:jc w:val="both"/>
             </w:pPr>
             <w:r>
-              <w:t>Henry Tiamba y Andrés Pallango.</w:t>
+              <w:t xml:space="preserve">Henry </w:t>
+            </w:r>
+            <w:proofErr w:type="spellStart"/>
+            <w:r>
+              <w:t>Tiamba</w:t>
+            </w:r>
+            <w:proofErr w:type="spellEnd"/>
+            <w:r>
+              <w:t xml:space="preserve"> y Andrés </w:t>
+            </w:r>
+            <w:proofErr w:type="spellStart"/>
+            <w:r>
+              <w:t>Pallango</w:t>
+            </w:r>
+            <w:proofErr w:type="spellEnd"/>
+            <w:r>
+              <w:t>.</w:t>
             </w:r>
           </w:p>
         </w:tc>
@@ -1259,7 +1290,27 @@
           <w:i/>
           <w:iCs/>
         </w:rPr>
-        <w:t>Big boss/ Programador:</w:t>
+        <w:t xml:space="preserve">Big </w:t>
+      </w:r>
+      <w:proofErr w:type="spellStart"/>
+      <w:r>
+        <w:rPr>
+          <w:b/>
+          <w:bCs/>
+          <w:i/>
+          <w:iCs/>
+        </w:rPr>
+        <w:t>boss</w:t>
+      </w:r>
+      <w:proofErr w:type="spellEnd"/>
+      <w:r>
+        <w:rPr>
+          <w:b/>
+          <w:bCs/>
+          <w:i/>
+          <w:iCs/>
+        </w:rPr>
+        <w:t>/ Programador:</w:t>
       </w:r>
       <w:r>
         <w:t xml:space="preserve"> Marcos Suárez.</w:t>
@@ -1296,6 +1347,7 @@
         </w:numPr>
         <w:jc w:val="both"/>
       </w:pPr>
+      <w:proofErr w:type="spellStart"/>
       <w:r>
         <w:rPr>
           <w:b/>
@@ -1303,7 +1355,17 @@
           <w:i/>
           <w:iCs/>
         </w:rPr>
-        <w:t>Tracker/ Programador:</w:t>
+        <w:t>Tracker</w:t>
+      </w:r>
+      <w:proofErr w:type="spellEnd"/>
+      <w:r>
+        <w:rPr>
+          <w:b/>
+          <w:bCs/>
+          <w:i/>
+          <w:iCs/>
+        </w:rPr>
+        <w:t>/ Programador:</w:t>
       </w:r>
       <w:r>
         <w:t xml:space="preserve"> Steven Vargas.</w:t>
@@ -1318,6 +1380,7 @@
         </w:numPr>
         <w:jc w:val="both"/>
       </w:pPr>
+      <w:proofErr w:type="spellStart"/>
       <w:r>
         <w:rPr>
           <w:b/>
@@ -1325,10 +1388,28 @@
           <w:i/>
           <w:iCs/>
         </w:rPr>
-        <w:t>Tester/ Programador:</w:t>
+        <w:t>Tester</w:t>
+      </w:r>
+      <w:proofErr w:type="spellEnd"/>
+      <w:r>
+        <w:rPr>
+          <w:b/>
+          <w:bCs/>
+          <w:i/>
+          <w:iCs/>
+        </w:rPr>
+        <w:t>/ Programador:</w:t>
       </w:r>
       <w:r>
-        <w:t xml:space="preserve"> Henry Tiamba.</w:t>
+        <w:t xml:space="preserve"> Henry </w:t>
+      </w:r>
+      <w:proofErr w:type="spellStart"/>
+      <w:r>
+        <w:t>Tiamba</w:t>
+      </w:r>
+      <w:proofErr w:type="spellEnd"/>
+      <w:r>
+        <w:t>.</w:t>
       </w:r>
     </w:p>
     <w:p>
@@ -1340,6 +1421,7 @@
         </w:numPr>
         <w:jc w:val="both"/>
       </w:pPr>
+      <w:proofErr w:type="spellStart"/>
       <w:r>
         <w:rPr>
           <w:b/>
@@ -1347,10 +1429,28 @@
           <w:i/>
           <w:iCs/>
         </w:rPr>
-        <w:t>Tester/ Programador:</w:t>
+        <w:t>Tester</w:t>
+      </w:r>
+      <w:proofErr w:type="spellEnd"/>
+      <w:r>
+        <w:rPr>
+          <w:b/>
+          <w:bCs/>
+          <w:i/>
+          <w:iCs/>
+        </w:rPr>
+        <w:t>/ Programador:</w:t>
       </w:r>
       <w:r>
-        <w:t xml:space="preserve"> Andrés Pallango.</w:t>
+        <w:t xml:space="preserve"> Andrés </w:t>
+      </w:r>
+      <w:proofErr w:type="spellStart"/>
+      <w:r>
+        <w:t>Pallango</w:t>
+      </w:r>
+      <w:proofErr w:type="spellEnd"/>
+      <w:r>
+        <w:t>.</w:t>
       </w:r>
     </w:p>
     <w:p>
@@ -1375,7 +1475,7 @@
         <w:tblLook w:val="04A0" w:firstRow="1" w:lastRow="0" w:firstColumn="1" w:lastColumn="0" w:noHBand="0" w:noVBand="1"/>
       </w:tblPr>
       <w:tblGrid>
-        <w:gridCol w:w="1314"/>
+        <w:gridCol w:w="1700"/>
         <w:gridCol w:w="440"/>
         <w:gridCol w:w="440"/>
         <w:gridCol w:w="440"/>
@@ -2070,6 +2170,105 @@
         <w:tc>
           <w:tcPr>
             <w:tcW w:w="440" w:type="dxa"/>
+            <w:shd w:val="clear" w:color="auto" w:fill="FFC000"/>
+          </w:tcPr>
+          <w:p>
+            <w:pPr>
+              <w:jc w:val="center"/>
+              <w:rPr>
+                <w:b/>
+                <w:bCs/>
+              </w:rPr>
+            </w:pPr>
+          </w:p>
+        </w:tc>
+        <w:tc>
+          <w:tcPr>
+            <w:tcW w:w="440" w:type="dxa"/>
+          </w:tcPr>
+          <w:p>
+            <w:pPr>
+              <w:jc w:val="center"/>
+              <w:rPr>
+                <w:b/>
+                <w:bCs/>
+              </w:rPr>
+            </w:pPr>
+          </w:p>
+        </w:tc>
+        <w:tc>
+          <w:tcPr>
+            <w:tcW w:w="440" w:type="dxa"/>
+          </w:tcPr>
+          <w:p>
+            <w:pPr>
+              <w:jc w:val="center"/>
+              <w:rPr>
+                <w:b/>
+                <w:bCs/>
+              </w:rPr>
+            </w:pPr>
+          </w:p>
+        </w:tc>
+        <w:tc>
+          <w:tcPr>
+            <w:tcW w:w="440" w:type="dxa"/>
+          </w:tcPr>
+          <w:p>
+            <w:pPr>
+              <w:jc w:val="center"/>
+              <w:rPr>
+                <w:b/>
+                <w:bCs/>
+              </w:rPr>
+            </w:pPr>
+          </w:p>
+        </w:tc>
+        <w:tc>
+          <w:tcPr>
+            <w:tcW w:w="440" w:type="dxa"/>
+          </w:tcPr>
+          <w:p>
+            <w:pPr>
+              <w:jc w:val="center"/>
+              <w:rPr>
+                <w:b/>
+                <w:bCs/>
+              </w:rPr>
+            </w:pPr>
+          </w:p>
+        </w:tc>
+        <w:tc>
+          <w:tcPr>
+            <w:tcW w:w="440" w:type="dxa"/>
+          </w:tcPr>
+          <w:p>
+            <w:pPr>
+              <w:jc w:val="center"/>
+              <w:rPr>
+                <w:b/>
+                <w:bCs/>
+              </w:rPr>
+            </w:pPr>
+          </w:p>
+        </w:tc>
+        <w:tc>
+          <w:tcPr>
+            <w:tcW w:w="440" w:type="dxa"/>
+          </w:tcPr>
+          <w:p>
+            <w:pPr>
+              <w:jc w:val="center"/>
+              <w:rPr>
+                <w:b/>
+                <w:bCs/>
+              </w:rPr>
+            </w:pPr>
+          </w:p>
+        </w:tc>
+        <w:tc>
+          <w:tcPr>
+            <w:tcW w:w="440" w:type="dxa"/>
             <w:shd w:val="clear" w:color="auto" w:fill="auto"/>
           </w:tcPr>
           <w:p>
@@ -2113,62 +2312,6 @@
         <w:tc>
           <w:tcPr>
             <w:tcW w:w="440" w:type="dxa"/>
-          </w:tcPr>
-          <w:p>
-            <w:pPr>
-              <w:jc w:val="center"/>
-              <w:rPr>
-                <w:b/>
-                <w:bCs/>
-              </w:rPr>
-            </w:pPr>
-          </w:p>
-        </w:tc>
-        <w:tc>
-          <w:tcPr>
-            <w:tcW w:w="440" w:type="dxa"/>
-          </w:tcPr>
-          <w:p>
-            <w:pPr>
-              <w:jc w:val="center"/>
-              <w:rPr>
-                <w:b/>
-                <w:bCs/>
-              </w:rPr>
-            </w:pPr>
-          </w:p>
-        </w:tc>
-        <w:tc>
-          <w:tcPr>
-            <w:tcW w:w="440" w:type="dxa"/>
-          </w:tcPr>
-          <w:p>
-            <w:pPr>
-              <w:jc w:val="center"/>
-              <w:rPr>
-                <w:b/>
-                <w:bCs/>
-              </w:rPr>
-            </w:pPr>
-          </w:p>
-        </w:tc>
-        <w:tc>
-          <w:tcPr>
-            <w:tcW w:w="440" w:type="dxa"/>
-          </w:tcPr>
-          <w:p>
-            <w:pPr>
-              <w:jc w:val="center"/>
-              <w:rPr>
-                <w:b/>
-                <w:bCs/>
-              </w:rPr>
-            </w:pPr>
-          </w:p>
-        </w:tc>
-        <w:tc>
-          <w:tcPr>
-            <w:tcW w:w="440" w:type="dxa"/>
             <w:shd w:val="clear" w:color="auto" w:fill="auto"/>
           </w:tcPr>
           <w:p>
@@ -2183,49 +2326,6 @@
         </w:tc>
         <w:tc>
           <w:tcPr>
-            <w:tcW w:w="440" w:type="dxa"/>
-          </w:tcPr>
-          <w:p>
-            <w:pPr>
-              <w:jc w:val="center"/>
-              <w:rPr>
-                <w:b/>
-                <w:bCs/>
-              </w:rPr>
-            </w:pPr>
-          </w:p>
-        </w:tc>
-        <w:tc>
-          <w:tcPr>
-            <w:tcW w:w="440" w:type="dxa"/>
-          </w:tcPr>
-          <w:p>
-            <w:pPr>
-              <w:jc w:val="center"/>
-              <w:rPr>
-                <w:b/>
-                <w:bCs/>
-              </w:rPr>
-            </w:pPr>
-          </w:p>
-        </w:tc>
-        <w:tc>
-          <w:tcPr>
-            <w:tcW w:w="440" w:type="dxa"/>
-            <w:shd w:val="clear" w:color="auto" w:fill="auto"/>
-          </w:tcPr>
-          <w:p>
-            <w:pPr>
-              <w:jc w:val="center"/>
-              <w:rPr>
-                <w:b/>
-                <w:bCs/>
-              </w:rPr>
-            </w:pPr>
-          </w:p>
-        </w:tc>
-        <w:tc>
-          <w:tcPr>
             <w:tcW w:w="1188" w:type="dxa"/>
           </w:tcPr>
           <w:p>
@@ -2245,7 +2345,27 @@
                 <w:i/>
                 <w:iCs/>
               </w:rPr>
-              <w:t>Steven Vargas/ Andrés Pallango.</w:t>
+              <w:t xml:space="preserve">Steven Vargas/ Andrés </w:t>
+            </w:r>
+            <w:proofErr w:type="spellStart"/>
+            <w:r>
+              <w:rPr>
+                <w:b/>
+                <w:bCs/>
+                <w:i/>
+                <w:iCs/>
+              </w:rPr>
+              <w:t>Pallango</w:t>
+            </w:r>
+            <w:proofErr w:type="spellEnd"/>
+            <w:r>
+              <w:rPr>
+                <w:b/>
+                <w:bCs/>
+                <w:i/>
+                <w:iCs/>
+              </w:rPr>
+              <w:t>.</w:t>
             </w:r>
           </w:p>
         </w:tc>
@@ -2338,20 +2458,22 @@
         <w:tc>
           <w:tcPr>
             <w:tcW w:w="440" w:type="dxa"/>
-          </w:tcPr>
-          <w:p>
-            <w:pPr>
-              <w:jc w:val="center"/>
-              <w:rPr>
-                <w:b/>
-                <w:bCs/>
-              </w:rPr>
-            </w:pPr>
-          </w:p>
-        </w:tc>
-        <w:tc>
-          <w:tcPr>
-            <w:tcW w:w="440" w:type="dxa"/>
+            <w:shd w:val="clear" w:color="auto" w:fill="FFFFFF" w:themeFill="background1"/>
+          </w:tcPr>
+          <w:p>
+            <w:pPr>
+              <w:jc w:val="center"/>
+              <w:rPr>
+                <w:b/>
+                <w:bCs/>
+              </w:rPr>
+            </w:pPr>
+          </w:p>
+        </w:tc>
+        <w:tc>
+          <w:tcPr>
+            <w:tcW w:w="440" w:type="dxa"/>
+            <w:shd w:val="clear" w:color="auto" w:fill="00B050"/>
           </w:tcPr>
           <w:p>
             <w:pPr>
@@ -2554,7 +2676,27 @@
                 <w:i/>
                 <w:iCs/>
               </w:rPr>
-              <w:t>Marcos Suárez/ Henry Tiamba.</w:t>
+              <w:t xml:space="preserve">Marcos Suárez/ Henry </w:t>
+            </w:r>
+            <w:proofErr w:type="spellStart"/>
+            <w:r>
+              <w:rPr>
+                <w:b/>
+                <w:bCs/>
+                <w:i/>
+                <w:iCs/>
+              </w:rPr>
+              <w:t>Tiamba</w:t>
+            </w:r>
+            <w:proofErr w:type="spellEnd"/>
+            <w:r>
+              <w:rPr>
+                <w:b/>
+                <w:bCs/>
+                <w:i/>
+                <w:iCs/>
+              </w:rPr>
+              <w:t>.</w:t>
             </w:r>
           </w:p>
         </w:tc>
@@ -2584,83 +2726,102 @@
                 <w:i/>
                 <w:iCs/>
               </w:rPr>
-              <w:t>Sistema de movimiento del personaje.</w:t>
-            </w:r>
-          </w:p>
-        </w:tc>
-        <w:tc>
-          <w:tcPr>
-            <w:tcW w:w="440" w:type="dxa"/>
-          </w:tcPr>
-          <w:p>
-            <w:pPr>
-              <w:jc w:val="center"/>
-              <w:rPr>
-                <w:b/>
-                <w:bCs/>
-              </w:rPr>
-            </w:pPr>
-          </w:p>
-        </w:tc>
-        <w:tc>
-          <w:tcPr>
-            <w:tcW w:w="440" w:type="dxa"/>
-          </w:tcPr>
-          <w:p>
-            <w:pPr>
-              <w:jc w:val="center"/>
-              <w:rPr>
-                <w:b/>
-                <w:bCs/>
-              </w:rPr>
-            </w:pPr>
-          </w:p>
-        </w:tc>
-        <w:tc>
-          <w:tcPr>
-            <w:tcW w:w="440" w:type="dxa"/>
-          </w:tcPr>
-          <w:p>
-            <w:pPr>
-              <w:jc w:val="center"/>
-              <w:rPr>
-                <w:b/>
-                <w:bCs/>
-              </w:rPr>
-            </w:pPr>
-          </w:p>
-        </w:tc>
-        <w:tc>
-          <w:tcPr>
-            <w:tcW w:w="440" w:type="dxa"/>
-          </w:tcPr>
-          <w:p>
-            <w:pPr>
-              <w:jc w:val="center"/>
-              <w:rPr>
-                <w:b/>
-                <w:bCs/>
-              </w:rPr>
-            </w:pPr>
-          </w:p>
-        </w:tc>
-        <w:tc>
-          <w:tcPr>
-            <w:tcW w:w="440" w:type="dxa"/>
-          </w:tcPr>
-          <w:p>
-            <w:pPr>
-              <w:jc w:val="center"/>
-              <w:rPr>
-                <w:b/>
-                <w:bCs/>
-              </w:rPr>
-            </w:pPr>
-          </w:p>
-        </w:tc>
-        <w:tc>
-          <w:tcPr>
-            <w:tcW w:w="440" w:type="dxa"/>
+              <w:t>Sistema de movimiento del personaje</w:t>
+            </w:r>
+            <w:r>
+              <w:rPr>
+                <w:b/>
+                <w:bCs/>
+                <w:i/>
+                <w:iCs/>
+              </w:rPr>
+              <w:t xml:space="preserve"> y detección de recolección de manza</w:t>
+            </w:r>
+            <w:r>
+              <w:rPr>
+                <w:b/>
+                <w:bCs/>
+                <w:i/>
+                <w:iCs/>
+              </w:rPr>
+              <w:t>nas.</w:t>
+            </w:r>
+          </w:p>
+        </w:tc>
+        <w:tc>
+          <w:tcPr>
+            <w:tcW w:w="440" w:type="dxa"/>
+          </w:tcPr>
+          <w:p>
+            <w:pPr>
+              <w:jc w:val="center"/>
+              <w:rPr>
+                <w:b/>
+                <w:bCs/>
+              </w:rPr>
+            </w:pPr>
+          </w:p>
+        </w:tc>
+        <w:tc>
+          <w:tcPr>
+            <w:tcW w:w="440" w:type="dxa"/>
+          </w:tcPr>
+          <w:p>
+            <w:pPr>
+              <w:jc w:val="center"/>
+              <w:rPr>
+                <w:b/>
+                <w:bCs/>
+              </w:rPr>
+            </w:pPr>
+          </w:p>
+        </w:tc>
+        <w:tc>
+          <w:tcPr>
+            <w:tcW w:w="440" w:type="dxa"/>
+          </w:tcPr>
+          <w:p>
+            <w:pPr>
+              <w:jc w:val="center"/>
+              <w:rPr>
+                <w:b/>
+                <w:bCs/>
+              </w:rPr>
+            </w:pPr>
+          </w:p>
+        </w:tc>
+        <w:tc>
+          <w:tcPr>
+            <w:tcW w:w="440" w:type="dxa"/>
+          </w:tcPr>
+          <w:p>
+            <w:pPr>
+              <w:jc w:val="center"/>
+              <w:rPr>
+                <w:b/>
+                <w:bCs/>
+              </w:rPr>
+            </w:pPr>
+          </w:p>
+        </w:tc>
+        <w:tc>
+          <w:tcPr>
+            <w:tcW w:w="440" w:type="dxa"/>
+          </w:tcPr>
+          <w:p>
+            <w:pPr>
+              <w:jc w:val="center"/>
+              <w:rPr>
+                <w:b/>
+                <w:bCs/>
+              </w:rPr>
+            </w:pPr>
+          </w:p>
+        </w:tc>
+        <w:tc>
+          <w:tcPr>
+            <w:tcW w:w="440" w:type="dxa"/>
+            <w:shd w:val="clear" w:color="auto" w:fill="00B050"/>
           </w:tcPr>
           <w:p>
             <w:pPr>
@@ -2864,6 +3025,15 @@
                 <w:iCs/>
               </w:rPr>
               <w:t>David Muñoz</w:t>
+            </w:r>
+            <w:r>
+              <w:rPr>
+                <w:b/>
+                <w:bCs/>
+                <w:i/>
+                <w:iCs/>
+              </w:rPr>
+              <w:t>.</w:t>
             </w:r>
           </w:p>
         </w:tc>
@@ -2886,94 +3056,124 @@
                 <w:iCs/>
               </w:rPr>
             </w:pPr>
-          </w:p>
-        </w:tc>
-        <w:tc>
-          <w:tcPr>
-            <w:tcW w:w="440" w:type="dxa"/>
-          </w:tcPr>
-          <w:p>
-            <w:pPr>
-              <w:jc w:val="center"/>
-              <w:rPr>
-                <w:b/>
-                <w:bCs/>
-              </w:rPr>
-            </w:pPr>
-          </w:p>
-        </w:tc>
-        <w:tc>
-          <w:tcPr>
-            <w:tcW w:w="440" w:type="dxa"/>
-          </w:tcPr>
-          <w:p>
-            <w:pPr>
-              <w:jc w:val="center"/>
-              <w:rPr>
-                <w:b/>
-                <w:bCs/>
-              </w:rPr>
-            </w:pPr>
-          </w:p>
-        </w:tc>
-        <w:tc>
-          <w:tcPr>
-            <w:tcW w:w="440" w:type="dxa"/>
-          </w:tcPr>
-          <w:p>
-            <w:pPr>
-              <w:jc w:val="center"/>
-              <w:rPr>
-                <w:b/>
-                <w:bCs/>
-              </w:rPr>
-            </w:pPr>
-          </w:p>
-        </w:tc>
-        <w:tc>
-          <w:tcPr>
-            <w:tcW w:w="440" w:type="dxa"/>
-          </w:tcPr>
-          <w:p>
-            <w:pPr>
-              <w:jc w:val="center"/>
-              <w:rPr>
-                <w:b/>
-                <w:bCs/>
-              </w:rPr>
-            </w:pPr>
-          </w:p>
-        </w:tc>
-        <w:tc>
-          <w:tcPr>
-            <w:tcW w:w="440" w:type="dxa"/>
-          </w:tcPr>
-          <w:p>
-            <w:pPr>
-              <w:jc w:val="center"/>
-              <w:rPr>
-                <w:b/>
-                <w:bCs/>
-              </w:rPr>
-            </w:pPr>
-          </w:p>
-        </w:tc>
-        <w:tc>
-          <w:tcPr>
-            <w:tcW w:w="440" w:type="dxa"/>
-          </w:tcPr>
-          <w:p>
-            <w:pPr>
-              <w:rPr>
-                <w:b/>
-                <w:bCs/>
-              </w:rPr>
-            </w:pPr>
-          </w:p>
-        </w:tc>
-        <w:tc>
-          <w:tcPr>
-            <w:tcW w:w="440" w:type="dxa"/>
+            <w:r>
+              <w:rPr>
+                <w:b/>
+                <w:bCs/>
+                <w:i/>
+                <w:iCs/>
+              </w:rPr>
+              <w:t xml:space="preserve">Implementación de un </w:t>
+            </w:r>
+            <w:proofErr w:type="spellStart"/>
+            <w:r>
+              <w:rPr>
+                <w:b/>
+                <w:bCs/>
+                <w:i/>
+                <w:iCs/>
+              </w:rPr>
+              <w:t>timer</w:t>
+            </w:r>
+            <w:proofErr w:type="spellEnd"/>
+            <w:r>
+              <w:rPr>
+                <w:b/>
+                <w:bCs/>
+                <w:i/>
+                <w:iCs/>
+              </w:rPr>
+              <w:t xml:space="preserve"> para el juego.</w:t>
+            </w:r>
+          </w:p>
+        </w:tc>
+        <w:tc>
+          <w:tcPr>
+            <w:tcW w:w="440" w:type="dxa"/>
+          </w:tcPr>
+          <w:p>
+            <w:pPr>
+              <w:jc w:val="center"/>
+              <w:rPr>
+                <w:b/>
+                <w:bCs/>
+              </w:rPr>
+            </w:pPr>
+          </w:p>
+        </w:tc>
+        <w:tc>
+          <w:tcPr>
+            <w:tcW w:w="440" w:type="dxa"/>
+          </w:tcPr>
+          <w:p>
+            <w:pPr>
+              <w:jc w:val="center"/>
+              <w:rPr>
+                <w:b/>
+                <w:bCs/>
+              </w:rPr>
+            </w:pPr>
+          </w:p>
+        </w:tc>
+        <w:tc>
+          <w:tcPr>
+            <w:tcW w:w="440" w:type="dxa"/>
+          </w:tcPr>
+          <w:p>
+            <w:pPr>
+              <w:jc w:val="center"/>
+              <w:rPr>
+                <w:b/>
+                <w:bCs/>
+              </w:rPr>
+            </w:pPr>
+          </w:p>
+        </w:tc>
+        <w:tc>
+          <w:tcPr>
+            <w:tcW w:w="440" w:type="dxa"/>
+          </w:tcPr>
+          <w:p>
+            <w:pPr>
+              <w:jc w:val="center"/>
+              <w:rPr>
+                <w:b/>
+                <w:bCs/>
+              </w:rPr>
+            </w:pPr>
+          </w:p>
+        </w:tc>
+        <w:tc>
+          <w:tcPr>
+            <w:tcW w:w="440" w:type="dxa"/>
+          </w:tcPr>
+          <w:p>
+            <w:pPr>
+              <w:jc w:val="center"/>
+              <w:rPr>
+                <w:b/>
+                <w:bCs/>
+              </w:rPr>
+            </w:pPr>
+          </w:p>
+        </w:tc>
+        <w:tc>
+          <w:tcPr>
+            <w:tcW w:w="440" w:type="dxa"/>
+          </w:tcPr>
+          <w:p>
+            <w:pPr>
+              <w:rPr>
+                <w:b/>
+                <w:bCs/>
+              </w:rPr>
+            </w:pPr>
+          </w:p>
+        </w:tc>
+        <w:tc>
+          <w:tcPr>
+            <w:tcW w:w="440" w:type="dxa"/>
+            <w:shd w:val="clear" w:color="auto" w:fill="00B050"/>
           </w:tcPr>
           <w:p>
             <w:pPr>
@@ -3156,6 +3356,44 @@
                 <w:iCs/>
               </w:rPr>
             </w:pPr>
+            <w:r>
+              <w:rPr>
+                <w:b/>
+                <w:bCs/>
+                <w:i/>
+                <w:iCs/>
+              </w:rPr>
+              <w:t>Marcos Su</w:t>
+            </w:r>
+            <w:r>
+              <w:rPr>
+                <w:b/>
+                <w:bCs/>
+                <w:i/>
+                <w:iCs/>
+              </w:rPr>
+              <w:t xml:space="preserve">árez/ Henry </w:t>
+            </w:r>
+            <w:proofErr w:type="spellStart"/>
+            <w:r>
+              <w:rPr>
+                <w:b/>
+                <w:bCs/>
+                <w:i/>
+                <w:iCs/>
+              </w:rPr>
+              <w:t>Tiamba</w:t>
+            </w:r>
+            <w:proofErr w:type="spellEnd"/>
+            <w:r>
+              <w:rPr>
+                <w:b/>
+                <w:bCs/>
+                <w:i/>
+                <w:iCs/>
+              </w:rPr>
+              <w:t>.</w:t>
+            </w:r>
           </w:p>
         </w:tc>
       </w:tr>
@@ -3177,84 +3415,192 @@
                 <w:iCs/>
               </w:rPr>
             </w:pPr>
-          </w:p>
-        </w:tc>
-        <w:tc>
-          <w:tcPr>
-            <w:tcW w:w="440" w:type="dxa"/>
-          </w:tcPr>
-          <w:p>
-            <w:pPr>
-              <w:jc w:val="center"/>
-              <w:rPr>
-                <w:b/>
-                <w:bCs/>
-              </w:rPr>
-            </w:pPr>
-          </w:p>
-        </w:tc>
-        <w:tc>
-          <w:tcPr>
-            <w:tcW w:w="440" w:type="dxa"/>
-          </w:tcPr>
-          <w:p>
-            <w:pPr>
-              <w:jc w:val="center"/>
-              <w:rPr>
-                <w:b/>
-                <w:bCs/>
-              </w:rPr>
-            </w:pPr>
-          </w:p>
-        </w:tc>
-        <w:tc>
-          <w:tcPr>
-            <w:tcW w:w="440" w:type="dxa"/>
-          </w:tcPr>
-          <w:p>
-            <w:pPr>
-              <w:jc w:val="center"/>
-              <w:rPr>
-                <w:b/>
-                <w:bCs/>
-              </w:rPr>
-            </w:pPr>
-          </w:p>
-        </w:tc>
-        <w:tc>
-          <w:tcPr>
-            <w:tcW w:w="440" w:type="dxa"/>
-          </w:tcPr>
-          <w:p>
-            <w:pPr>
-              <w:jc w:val="center"/>
-              <w:rPr>
-                <w:b/>
-                <w:bCs/>
-              </w:rPr>
-            </w:pPr>
-          </w:p>
-        </w:tc>
-        <w:tc>
-          <w:tcPr>
-            <w:tcW w:w="440" w:type="dxa"/>
-          </w:tcPr>
-          <w:p>
-            <w:pPr>
-              <w:jc w:val="center"/>
-              <w:rPr>
-                <w:b/>
-                <w:bCs/>
-              </w:rPr>
-            </w:pPr>
-          </w:p>
-        </w:tc>
-        <w:tc>
-          <w:tcPr>
-            <w:tcW w:w="440" w:type="dxa"/>
-          </w:tcPr>
-          <w:p>
-            <w:pPr>
+            <w:r>
+              <w:rPr>
+                <w:b/>
+                <w:bCs/>
+                <w:i/>
+                <w:iCs/>
+              </w:rPr>
+              <w:t>Mejoras y arreglo de bugs en el sistema de movimiento.</w:t>
+            </w:r>
+          </w:p>
+        </w:tc>
+        <w:tc>
+          <w:tcPr>
+            <w:tcW w:w="440" w:type="dxa"/>
+          </w:tcPr>
+          <w:p>
+            <w:pPr>
+              <w:jc w:val="center"/>
+              <w:rPr>
+                <w:b/>
+                <w:bCs/>
+              </w:rPr>
+            </w:pPr>
+          </w:p>
+        </w:tc>
+        <w:tc>
+          <w:tcPr>
+            <w:tcW w:w="440" w:type="dxa"/>
+          </w:tcPr>
+          <w:p>
+            <w:pPr>
+              <w:jc w:val="center"/>
+              <w:rPr>
+                <w:b/>
+                <w:bCs/>
+              </w:rPr>
+            </w:pPr>
+          </w:p>
+        </w:tc>
+        <w:tc>
+          <w:tcPr>
+            <w:tcW w:w="440" w:type="dxa"/>
+          </w:tcPr>
+          <w:p>
+            <w:pPr>
+              <w:jc w:val="center"/>
+              <w:rPr>
+                <w:b/>
+                <w:bCs/>
+              </w:rPr>
+            </w:pPr>
+          </w:p>
+        </w:tc>
+        <w:tc>
+          <w:tcPr>
+            <w:tcW w:w="440" w:type="dxa"/>
+          </w:tcPr>
+          <w:p>
+            <w:pPr>
+              <w:jc w:val="center"/>
+              <w:rPr>
+                <w:b/>
+                <w:bCs/>
+              </w:rPr>
+            </w:pPr>
+          </w:p>
+        </w:tc>
+        <w:tc>
+          <w:tcPr>
+            <w:tcW w:w="440" w:type="dxa"/>
+          </w:tcPr>
+          <w:p>
+            <w:pPr>
+              <w:jc w:val="center"/>
+              <w:rPr>
+                <w:b/>
+                <w:bCs/>
+              </w:rPr>
+            </w:pPr>
+          </w:p>
+        </w:tc>
+        <w:tc>
+          <w:tcPr>
+            <w:tcW w:w="440" w:type="dxa"/>
+          </w:tcPr>
+          <w:p>
+            <w:pPr>
+              <w:rPr>
+                <w:b/>
+                <w:bCs/>
+              </w:rPr>
+            </w:pPr>
+          </w:p>
+        </w:tc>
+        <w:tc>
+          <w:tcPr>
+            <w:tcW w:w="440" w:type="dxa"/>
+          </w:tcPr>
+          <w:p>
+            <w:pPr>
+              <w:jc w:val="center"/>
+              <w:rPr>
+                <w:b/>
+                <w:bCs/>
+              </w:rPr>
+            </w:pPr>
+          </w:p>
+        </w:tc>
+        <w:tc>
+          <w:tcPr>
+            <w:tcW w:w="440" w:type="dxa"/>
+            <w:shd w:val="clear" w:color="auto" w:fill="00B050"/>
+          </w:tcPr>
+          <w:p>
+            <w:pPr>
+              <w:jc w:val="center"/>
+              <w:rPr>
+                <w:b/>
+                <w:bCs/>
+              </w:rPr>
+            </w:pPr>
+          </w:p>
+        </w:tc>
+        <w:tc>
+          <w:tcPr>
+            <w:tcW w:w="440" w:type="dxa"/>
+          </w:tcPr>
+          <w:p>
+            <w:pPr>
+              <w:jc w:val="center"/>
+              <w:rPr>
+                <w:b/>
+                <w:bCs/>
+              </w:rPr>
+            </w:pPr>
+          </w:p>
+        </w:tc>
+        <w:tc>
+          <w:tcPr>
+            <w:tcW w:w="440" w:type="dxa"/>
+          </w:tcPr>
+          <w:p>
+            <w:pPr>
+              <w:jc w:val="center"/>
+              <w:rPr>
+                <w:b/>
+                <w:bCs/>
+              </w:rPr>
+            </w:pPr>
+          </w:p>
+        </w:tc>
+        <w:tc>
+          <w:tcPr>
+            <w:tcW w:w="440" w:type="dxa"/>
+          </w:tcPr>
+          <w:p>
+            <w:pPr>
+              <w:jc w:val="center"/>
+              <w:rPr>
+                <w:b/>
+                <w:bCs/>
+              </w:rPr>
+            </w:pPr>
+          </w:p>
+        </w:tc>
+        <w:tc>
+          <w:tcPr>
+            <w:tcW w:w="440" w:type="dxa"/>
+          </w:tcPr>
+          <w:p>
+            <w:pPr>
+              <w:jc w:val="center"/>
+              <w:rPr>
+                <w:b/>
+                <w:bCs/>
+              </w:rPr>
+            </w:pPr>
+          </w:p>
+        </w:tc>
+        <w:tc>
+          <w:tcPr>
+            <w:tcW w:w="440" w:type="dxa"/>
+          </w:tcPr>
+          <w:p>
+            <w:pPr>
+              <w:jc w:val="center"/>
               <w:rPr>
                 <w:b/>
                 <w:bCs/>
@@ -3322,62 +3668,6 @@
         <w:tc>
           <w:tcPr>
             <w:tcW w:w="440" w:type="dxa"/>
-          </w:tcPr>
-          <w:p>
-            <w:pPr>
-              <w:jc w:val="center"/>
-              <w:rPr>
-                <w:b/>
-                <w:bCs/>
-              </w:rPr>
-            </w:pPr>
-          </w:p>
-        </w:tc>
-        <w:tc>
-          <w:tcPr>
-            <w:tcW w:w="440" w:type="dxa"/>
-          </w:tcPr>
-          <w:p>
-            <w:pPr>
-              <w:jc w:val="center"/>
-              <w:rPr>
-                <w:b/>
-                <w:bCs/>
-              </w:rPr>
-            </w:pPr>
-          </w:p>
-        </w:tc>
-        <w:tc>
-          <w:tcPr>
-            <w:tcW w:w="440" w:type="dxa"/>
-          </w:tcPr>
-          <w:p>
-            <w:pPr>
-              <w:jc w:val="center"/>
-              <w:rPr>
-                <w:b/>
-                <w:bCs/>
-              </w:rPr>
-            </w:pPr>
-          </w:p>
-        </w:tc>
-        <w:tc>
-          <w:tcPr>
-            <w:tcW w:w="440" w:type="dxa"/>
-          </w:tcPr>
-          <w:p>
-            <w:pPr>
-              <w:jc w:val="center"/>
-              <w:rPr>
-                <w:b/>
-                <w:bCs/>
-              </w:rPr>
-            </w:pPr>
-          </w:p>
-        </w:tc>
-        <w:tc>
-          <w:tcPr>
-            <w:tcW w:w="440" w:type="dxa"/>
             <w:shd w:val="clear" w:color="auto" w:fill="auto"/>
           </w:tcPr>
           <w:p>
@@ -3392,49 +3682,6 @@
         </w:tc>
         <w:tc>
           <w:tcPr>
-            <w:tcW w:w="440" w:type="dxa"/>
-          </w:tcPr>
-          <w:p>
-            <w:pPr>
-              <w:jc w:val="center"/>
-              <w:rPr>
-                <w:b/>
-                <w:bCs/>
-              </w:rPr>
-            </w:pPr>
-          </w:p>
-        </w:tc>
-        <w:tc>
-          <w:tcPr>
-            <w:tcW w:w="440" w:type="dxa"/>
-          </w:tcPr>
-          <w:p>
-            <w:pPr>
-              <w:jc w:val="center"/>
-              <w:rPr>
-                <w:b/>
-                <w:bCs/>
-              </w:rPr>
-            </w:pPr>
-          </w:p>
-        </w:tc>
-        <w:tc>
-          <w:tcPr>
-            <w:tcW w:w="440" w:type="dxa"/>
-            <w:shd w:val="clear" w:color="auto" w:fill="auto"/>
-          </w:tcPr>
-          <w:p>
-            <w:pPr>
-              <w:jc w:val="center"/>
-              <w:rPr>
-                <w:b/>
-                <w:bCs/>
-              </w:rPr>
-            </w:pPr>
-          </w:p>
-        </w:tc>
-        <w:tc>
-          <w:tcPr>
             <w:tcW w:w="1188" w:type="dxa"/>
           </w:tcPr>
           <w:p>
@@ -3447,6 +3694,15 @@
                 <w:iCs/>
               </w:rPr>
             </w:pPr>
+            <w:r>
+              <w:rPr>
+                <w:b/>
+                <w:bCs/>
+                <w:i/>
+                <w:iCs/>
+              </w:rPr>
+              <w:t>David Muñoz.</w:t>
+            </w:r>
           </w:p>
         </w:tc>
       </w:tr>
@@ -3468,84 +3724,192 @@
                 <w:iCs/>
               </w:rPr>
             </w:pPr>
-          </w:p>
-        </w:tc>
-        <w:tc>
-          <w:tcPr>
-            <w:tcW w:w="440" w:type="dxa"/>
-          </w:tcPr>
-          <w:p>
-            <w:pPr>
-              <w:jc w:val="center"/>
-              <w:rPr>
-                <w:b/>
-                <w:bCs/>
-              </w:rPr>
-            </w:pPr>
-          </w:p>
-        </w:tc>
-        <w:tc>
-          <w:tcPr>
-            <w:tcW w:w="440" w:type="dxa"/>
-          </w:tcPr>
-          <w:p>
-            <w:pPr>
-              <w:jc w:val="center"/>
-              <w:rPr>
-                <w:b/>
-                <w:bCs/>
-              </w:rPr>
-            </w:pPr>
-          </w:p>
-        </w:tc>
-        <w:tc>
-          <w:tcPr>
-            <w:tcW w:w="440" w:type="dxa"/>
-          </w:tcPr>
-          <w:p>
-            <w:pPr>
-              <w:jc w:val="center"/>
-              <w:rPr>
-                <w:b/>
-                <w:bCs/>
-              </w:rPr>
-            </w:pPr>
-          </w:p>
-        </w:tc>
-        <w:tc>
-          <w:tcPr>
-            <w:tcW w:w="440" w:type="dxa"/>
-          </w:tcPr>
-          <w:p>
-            <w:pPr>
-              <w:jc w:val="center"/>
-              <w:rPr>
-                <w:b/>
-                <w:bCs/>
-              </w:rPr>
-            </w:pPr>
-          </w:p>
-        </w:tc>
-        <w:tc>
-          <w:tcPr>
-            <w:tcW w:w="440" w:type="dxa"/>
-          </w:tcPr>
-          <w:p>
-            <w:pPr>
-              <w:jc w:val="center"/>
-              <w:rPr>
-                <w:b/>
-                <w:bCs/>
-              </w:rPr>
-            </w:pPr>
-          </w:p>
-        </w:tc>
-        <w:tc>
-          <w:tcPr>
-            <w:tcW w:w="440" w:type="dxa"/>
-          </w:tcPr>
-          <w:p>
-            <w:pPr>
+            <w:r>
+              <w:rPr>
+                <w:b/>
+                <w:bCs/>
+                <w:i/>
+                <w:iCs/>
+              </w:rPr>
+              <w:t>Menú en consola para la primera versión.</w:t>
+            </w:r>
+          </w:p>
+        </w:tc>
+        <w:tc>
+          <w:tcPr>
+            <w:tcW w:w="440" w:type="dxa"/>
+          </w:tcPr>
+          <w:p>
+            <w:pPr>
+              <w:jc w:val="center"/>
+              <w:rPr>
+                <w:b/>
+                <w:bCs/>
+              </w:rPr>
+            </w:pPr>
+          </w:p>
+        </w:tc>
+        <w:tc>
+          <w:tcPr>
+            <w:tcW w:w="440" w:type="dxa"/>
+          </w:tcPr>
+          <w:p>
+            <w:pPr>
+              <w:jc w:val="center"/>
+              <w:rPr>
+                <w:b/>
+                <w:bCs/>
+              </w:rPr>
+            </w:pPr>
+          </w:p>
+        </w:tc>
+        <w:tc>
+          <w:tcPr>
+            <w:tcW w:w="440" w:type="dxa"/>
+          </w:tcPr>
+          <w:p>
+            <w:pPr>
+              <w:jc w:val="center"/>
+              <w:rPr>
+                <w:b/>
+                <w:bCs/>
+              </w:rPr>
+            </w:pPr>
+          </w:p>
+        </w:tc>
+        <w:tc>
+          <w:tcPr>
+            <w:tcW w:w="440" w:type="dxa"/>
+          </w:tcPr>
+          <w:p>
+            <w:pPr>
+              <w:jc w:val="center"/>
+              <w:rPr>
+                <w:b/>
+                <w:bCs/>
+              </w:rPr>
+            </w:pPr>
+          </w:p>
+        </w:tc>
+        <w:tc>
+          <w:tcPr>
+            <w:tcW w:w="440" w:type="dxa"/>
+          </w:tcPr>
+          <w:p>
+            <w:pPr>
+              <w:jc w:val="center"/>
+              <w:rPr>
+                <w:b/>
+                <w:bCs/>
+              </w:rPr>
+            </w:pPr>
+          </w:p>
+        </w:tc>
+        <w:tc>
+          <w:tcPr>
+            <w:tcW w:w="440" w:type="dxa"/>
+          </w:tcPr>
+          <w:p>
+            <w:pPr>
+              <w:rPr>
+                <w:b/>
+                <w:bCs/>
+              </w:rPr>
+            </w:pPr>
+          </w:p>
+        </w:tc>
+        <w:tc>
+          <w:tcPr>
+            <w:tcW w:w="440" w:type="dxa"/>
+          </w:tcPr>
+          <w:p>
+            <w:pPr>
+              <w:jc w:val="center"/>
+              <w:rPr>
+                <w:b/>
+                <w:bCs/>
+              </w:rPr>
+            </w:pPr>
+          </w:p>
+        </w:tc>
+        <w:tc>
+          <w:tcPr>
+            <w:tcW w:w="440" w:type="dxa"/>
+            <w:shd w:val="clear" w:color="auto" w:fill="00B050"/>
+          </w:tcPr>
+          <w:p>
+            <w:pPr>
+              <w:jc w:val="center"/>
+              <w:rPr>
+                <w:b/>
+                <w:bCs/>
+              </w:rPr>
+            </w:pPr>
+          </w:p>
+        </w:tc>
+        <w:tc>
+          <w:tcPr>
+            <w:tcW w:w="440" w:type="dxa"/>
+          </w:tcPr>
+          <w:p>
+            <w:pPr>
+              <w:jc w:val="center"/>
+              <w:rPr>
+                <w:b/>
+                <w:bCs/>
+              </w:rPr>
+            </w:pPr>
+          </w:p>
+        </w:tc>
+        <w:tc>
+          <w:tcPr>
+            <w:tcW w:w="440" w:type="dxa"/>
+          </w:tcPr>
+          <w:p>
+            <w:pPr>
+              <w:jc w:val="center"/>
+              <w:rPr>
+                <w:b/>
+                <w:bCs/>
+              </w:rPr>
+            </w:pPr>
+          </w:p>
+        </w:tc>
+        <w:tc>
+          <w:tcPr>
+            <w:tcW w:w="440" w:type="dxa"/>
+          </w:tcPr>
+          <w:p>
+            <w:pPr>
+              <w:jc w:val="center"/>
+              <w:rPr>
+                <w:b/>
+                <w:bCs/>
+              </w:rPr>
+            </w:pPr>
+          </w:p>
+        </w:tc>
+        <w:tc>
+          <w:tcPr>
+            <w:tcW w:w="440" w:type="dxa"/>
+          </w:tcPr>
+          <w:p>
+            <w:pPr>
+              <w:jc w:val="center"/>
+              <w:rPr>
+                <w:b/>
+                <w:bCs/>
+              </w:rPr>
+            </w:pPr>
+          </w:p>
+        </w:tc>
+        <w:tc>
+          <w:tcPr>
+            <w:tcW w:w="440" w:type="dxa"/>
+          </w:tcPr>
+          <w:p>
+            <w:pPr>
+              <w:jc w:val="center"/>
               <w:rPr>
                 <w:b/>
                 <w:bCs/>
@@ -3613,62 +3977,6 @@
         <w:tc>
           <w:tcPr>
             <w:tcW w:w="440" w:type="dxa"/>
-          </w:tcPr>
-          <w:p>
-            <w:pPr>
-              <w:jc w:val="center"/>
-              <w:rPr>
-                <w:b/>
-                <w:bCs/>
-              </w:rPr>
-            </w:pPr>
-          </w:p>
-        </w:tc>
-        <w:tc>
-          <w:tcPr>
-            <w:tcW w:w="440" w:type="dxa"/>
-          </w:tcPr>
-          <w:p>
-            <w:pPr>
-              <w:jc w:val="center"/>
-              <w:rPr>
-                <w:b/>
-                <w:bCs/>
-              </w:rPr>
-            </w:pPr>
-          </w:p>
-        </w:tc>
-        <w:tc>
-          <w:tcPr>
-            <w:tcW w:w="440" w:type="dxa"/>
-          </w:tcPr>
-          <w:p>
-            <w:pPr>
-              <w:jc w:val="center"/>
-              <w:rPr>
-                <w:b/>
-                <w:bCs/>
-              </w:rPr>
-            </w:pPr>
-          </w:p>
-        </w:tc>
-        <w:tc>
-          <w:tcPr>
-            <w:tcW w:w="440" w:type="dxa"/>
-          </w:tcPr>
-          <w:p>
-            <w:pPr>
-              <w:jc w:val="center"/>
-              <w:rPr>
-                <w:b/>
-                <w:bCs/>
-              </w:rPr>
-            </w:pPr>
-          </w:p>
-        </w:tc>
-        <w:tc>
-          <w:tcPr>
-            <w:tcW w:w="440" w:type="dxa"/>
             <w:shd w:val="clear" w:color="auto" w:fill="auto"/>
           </w:tcPr>
           <w:p>
@@ -3683,6 +3991,249 @@
         </w:tc>
         <w:tc>
           <w:tcPr>
+            <w:tcW w:w="1188" w:type="dxa"/>
+          </w:tcPr>
+          <w:p>
+            <w:pPr>
+              <w:jc w:val="center"/>
+              <w:rPr>
+                <w:b/>
+                <w:bCs/>
+                <w:i/>
+                <w:iCs/>
+              </w:rPr>
+            </w:pPr>
+            <w:r>
+              <w:rPr>
+                <w:b/>
+                <w:bCs/>
+                <w:i/>
+                <w:iCs/>
+              </w:rPr>
+              <w:t xml:space="preserve">Steven Vargas/ Andrés </w:t>
+            </w:r>
+            <w:proofErr w:type="spellStart"/>
+            <w:r>
+              <w:rPr>
+                <w:b/>
+                <w:bCs/>
+                <w:i/>
+                <w:iCs/>
+              </w:rPr>
+              <w:t>Pallango</w:t>
+            </w:r>
+            <w:proofErr w:type="spellEnd"/>
+            <w:r>
+              <w:rPr>
+                <w:b/>
+                <w:bCs/>
+                <w:i/>
+                <w:iCs/>
+              </w:rPr>
+              <w:t>.</w:t>
+            </w:r>
+          </w:p>
+        </w:tc>
+      </w:tr>
+      <w:tr>
+        <w:trPr>
+          <w:trHeight w:val="548"/>
+        </w:trPr>
+        <w:tc>
+          <w:tcPr>
+            <w:tcW w:w="1274" w:type="dxa"/>
+          </w:tcPr>
+          <w:p>
+            <w:pPr>
+              <w:jc w:val="center"/>
+              <w:rPr>
+                <w:b/>
+                <w:bCs/>
+                <w:i/>
+                <w:iCs/>
+              </w:rPr>
+            </w:pPr>
+            <w:r>
+              <w:rPr>
+                <w:b/>
+                <w:bCs/>
+                <w:i/>
+                <w:iCs/>
+              </w:rPr>
+              <w:t>Implementación de un sistema para controlar la velocidad de caída de las manzanas.</w:t>
+            </w:r>
+          </w:p>
+        </w:tc>
+        <w:tc>
+          <w:tcPr>
+            <w:tcW w:w="440" w:type="dxa"/>
+          </w:tcPr>
+          <w:p>
+            <w:pPr>
+              <w:jc w:val="center"/>
+              <w:rPr>
+                <w:b/>
+                <w:bCs/>
+              </w:rPr>
+            </w:pPr>
+          </w:p>
+        </w:tc>
+        <w:tc>
+          <w:tcPr>
+            <w:tcW w:w="440" w:type="dxa"/>
+          </w:tcPr>
+          <w:p>
+            <w:pPr>
+              <w:jc w:val="center"/>
+              <w:rPr>
+                <w:b/>
+                <w:bCs/>
+              </w:rPr>
+            </w:pPr>
+          </w:p>
+        </w:tc>
+        <w:tc>
+          <w:tcPr>
+            <w:tcW w:w="440" w:type="dxa"/>
+          </w:tcPr>
+          <w:p>
+            <w:pPr>
+              <w:jc w:val="center"/>
+              <w:rPr>
+                <w:b/>
+                <w:bCs/>
+              </w:rPr>
+            </w:pPr>
+          </w:p>
+        </w:tc>
+        <w:tc>
+          <w:tcPr>
+            <w:tcW w:w="440" w:type="dxa"/>
+          </w:tcPr>
+          <w:p>
+            <w:pPr>
+              <w:jc w:val="center"/>
+              <w:rPr>
+                <w:b/>
+                <w:bCs/>
+              </w:rPr>
+            </w:pPr>
+          </w:p>
+        </w:tc>
+        <w:tc>
+          <w:tcPr>
+            <w:tcW w:w="440" w:type="dxa"/>
+          </w:tcPr>
+          <w:p>
+            <w:pPr>
+              <w:jc w:val="center"/>
+              <w:rPr>
+                <w:b/>
+                <w:bCs/>
+              </w:rPr>
+            </w:pPr>
+          </w:p>
+        </w:tc>
+        <w:tc>
+          <w:tcPr>
+            <w:tcW w:w="440" w:type="dxa"/>
+          </w:tcPr>
+          <w:p>
+            <w:pPr>
+              <w:rPr>
+                <w:b/>
+                <w:bCs/>
+              </w:rPr>
+            </w:pPr>
+          </w:p>
+        </w:tc>
+        <w:tc>
+          <w:tcPr>
+            <w:tcW w:w="440" w:type="dxa"/>
+          </w:tcPr>
+          <w:p>
+            <w:pPr>
+              <w:jc w:val="center"/>
+              <w:rPr>
+                <w:b/>
+                <w:bCs/>
+              </w:rPr>
+            </w:pPr>
+          </w:p>
+        </w:tc>
+        <w:tc>
+          <w:tcPr>
+            <w:tcW w:w="440" w:type="dxa"/>
+            <w:shd w:val="clear" w:color="auto" w:fill="00B050"/>
+          </w:tcPr>
+          <w:p>
+            <w:pPr>
+              <w:jc w:val="center"/>
+              <w:rPr>
+                <w:b/>
+                <w:bCs/>
+              </w:rPr>
+            </w:pPr>
+          </w:p>
+        </w:tc>
+        <w:tc>
+          <w:tcPr>
+            <w:tcW w:w="440" w:type="dxa"/>
+          </w:tcPr>
+          <w:p>
+            <w:pPr>
+              <w:jc w:val="center"/>
+              <w:rPr>
+                <w:b/>
+                <w:bCs/>
+              </w:rPr>
+            </w:pPr>
+          </w:p>
+        </w:tc>
+        <w:tc>
+          <w:tcPr>
+            <w:tcW w:w="440" w:type="dxa"/>
+          </w:tcPr>
+          <w:p>
+            <w:pPr>
+              <w:jc w:val="center"/>
+              <w:rPr>
+                <w:b/>
+                <w:bCs/>
+              </w:rPr>
+            </w:pPr>
+          </w:p>
+        </w:tc>
+        <w:tc>
+          <w:tcPr>
+            <w:tcW w:w="440" w:type="dxa"/>
+          </w:tcPr>
+          <w:p>
+            <w:pPr>
+              <w:jc w:val="center"/>
+              <w:rPr>
+                <w:b/>
+                <w:bCs/>
+              </w:rPr>
+            </w:pPr>
+          </w:p>
+        </w:tc>
+        <w:tc>
+          <w:tcPr>
+            <w:tcW w:w="440" w:type="dxa"/>
+          </w:tcPr>
+          <w:p>
+            <w:pPr>
+              <w:jc w:val="center"/>
+              <w:rPr>
+                <w:b/>
+                <w:bCs/>
+              </w:rPr>
+            </w:pPr>
+          </w:p>
+        </w:tc>
+        <w:tc>
+          <w:tcPr>
             <w:tcW w:w="440" w:type="dxa"/>
           </w:tcPr>
           <w:p>
@@ -3726,6 +4277,49 @@
         </w:tc>
         <w:tc>
           <w:tcPr>
+            <w:tcW w:w="440" w:type="dxa"/>
+          </w:tcPr>
+          <w:p>
+            <w:pPr>
+              <w:jc w:val="center"/>
+              <w:rPr>
+                <w:b/>
+                <w:bCs/>
+              </w:rPr>
+            </w:pPr>
+          </w:p>
+        </w:tc>
+        <w:tc>
+          <w:tcPr>
+            <w:tcW w:w="440" w:type="dxa"/>
+          </w:tcPr>
+          <w:p>
+            <w:pPr>
+              <w:jc w:val="center"/>
+              <w:rPr>
+                <w:b/>
+                <w:bCs/>
+              </w:rPr>
+            </w:pPr>
+          </w:p>
+        </w:tc>
+        <w:tc>
+          <w:tcPr>
+            <w:tcW w:w="440" w:type="dxa"/>
+            <w:shd w:val="clear" w:color="auto" w:fill="auto"/>
+          </w:tcPr>
+          <w:p>
+            <w:pPr>
+              <w:jc w:val="center"/>
+              <w:rPr>
+                <w:b/>
+                <w:bCs/>
+              </w:rPr>
+            </w:pPr>
+          </w:p>
+        </w:tc>
+        <w:tc>
+          <w:tcPr>
             <w:tcW w:w="1188" w:type="dxa"/>
           </w:tcPr>
           <w:p>
@@ -3738,6 +4332,655 @@
                 <w:iCs/>
               </w:rPr>
             </w:pPr>
+            <w:r>
+              <w:rPr>
+                <w:b/>
+                <w:bCs/>
+                <w:i/>
+                <w:iCs/>
+              </w:rPr>
+              <w:t xml:space="preserve">Marcos Suárez/ Henry </w:t>
+            </w:r>
+            <w:proofErr w:type="spellStart"/>
+            <w:r>
+              <w:rPr>
+                <w:b/>
+                <w:bCs/>
+                <w:i/>
+                <w:iCs/>
+              </w:rPr>
+              <w:t>Tiamba</w:t>
+            </w:r>
+            <w:proofErr w:type="spellEnd"/>
+          </w:p>
+        </w:tc>
+      </w:tr>
+      <w:tr>
+        <w:trPr>
+          <w:trHeight w:val="548"/>
+        </w:trPr>
+        <w:tc>
+          <w:tcPr>
+            <w:tcW w:w="1274" w:type="dxa"/>
+          </w:tcPr>
+          <w:p>
+            <w:pPr>
+              <w:jc w:val="center"/>
+              <w:rPr>
+                <w:b/>
+                <w:bCs/>
+                <w:i/>
+                <w:iCs/>
+              </w:rPr>
+            </w:pPr>
+            <w:r>
+              <w:rPr>
+                <w:b/>
+                <w:bCs/>
+                <w:i/>
+                <w:iCs/>
+              </w:rPr>
+              <w:t>Revisión de bugs</w:t>
+            </w:r>
+          </w:p>
+        </w:tc>
+        <w:tc>
+          <w:tcPr>
+            <w:tcW w:w="440" w:type="dxa"/>
+          </w:tcPr>
+          <w:p>
+            <w:pPr>
+              <w:jc w:val="center"/>
+              <w:rPr>
+                <w:b/>
+                <w:bCs/>
+              </w:rPr>
+            </w:pPr>
+          </w:p>
+        </w:tc>
+        <w:tc>
+          <w:tcPr>
+            <w:tcW w:w="440" w:type="dxa"/>
+          </w:tcPr>
+          <w:p>
+            <w:pPr>
+              <w:jc w:val="center"/>
+              <w:rPr>
+                <w:b/>
+                <w:bCs/>
+              </w:rPr>
+            </w:pPr>
+          </w:p>
+        </w:tc>
+        <w:tc>
+          <w:tcPr>
+            <w:tcW w:w="440" w:type="dxa"/>
+          </w:tcPr>
+          <w:p>
+            <w:pPr>
+              <w:jc w:val="center"/>
+              <w:rPr>
+                <w:b/>
+                <w:bCs/>
+              </w:rPr>
+            </w:pPr>
+          </w:p>
+        </w:tc>
+        <w:tc>
+          <w:tcPr>
+            <w:tcW w:w="440" w:type="dxa"/>
+          </w:tcPr>
+          <w:p>
+            <w:pPr>
+              <w:jc w:val="center"/>
+              <w:rPr>
+                <w:b/>
+                <w:bCs/>
+              </w:rPr>
+            </w:pPr>
+          </w:p>
+        </w:tc>
+        <w:tc>
+          <w:tcPr>
+            <w:tcW w:w="440" w:type="dxa"/>
+          </w:tcPr>
+          <w:p>
+            <w:pPr>
+              <w:jc w:val="center"/>
+              <w:rPr>
+                <w:b/>
+                <w:bCs/>
+              </w:rPr>
+            </w:pPr>
+          </w:p>
+        </w:tc>
+        <w:tc>
+          <w:tcPr>
+            <w:tcW w:w="440" w:type="dxa"/>
+          </w:tcPr>
+          <w:p>
+            <w:pPr>
+              <w:rPr>
+                <w:b/>
+                <w:bCs/>
+              </w:rPr>
+            </w:pPr>
+          </w:p>
+        </w:tc>
+        <w:tc>
+          <w:tcPr>
+            <w:tcW w:w="440" w:type="dxa"/>
+          </w:tcPr>
+          <w:p>
+            <w:pPr>
+              <w:jc w:val="center"/>
+              <w:rPr>
+                <w:b/>
+                <w:bCs/>
+              </w:rPr>
+            </w:pPr>
+          </w:p>
+        </w:tc>
+        <w:tc>
+          <w:tcPr>
+            <w:tcW w:w="440" w:type="dxa"/>
+            <w:shd w:val="clear" w:color="auto" w:fill="00B050"/>
+          </w:tcPr>
+          <w:p>
+            <w:pPr>
+              <w:jc w:val="center"/>
+              <w:rPr>
+                <w:b/>
+                <w:bCs/>
+              </w:rPr>
+            </w:pPr>
+          </w:p>
+        </w:tc>
+        <w:tc>
+          <w:tcPr>
+            <w:tcW w:w="440" w:type="dxa"/>
+          </w:tcPr>
+          <w:p>
+            <w:pPr>
+              <w:jc w:val="center"/>
+              <w:rPr>
+                <w:b/>
+                <w:bCs/>
+              </w:rPr>
+            </w:pPr>
+          </w:p>
+        </w:tc>
+        <w:tc>
+          <w:tcPr>
+            <w:tcW w:w="440" w:type="dxa"/>
+          </w:tcPr>
+          <w:p>
+            <w:pPr>
+              <w:jc w:val="center"/>
+              <w:rPr>
+                <w:b/>
+                <w:bCs/>
+              </w:rPr>
+            </w:pPr>
+          </w:p>
+        </w:tc>
+        <w:tc>
+          <w:tcPr>
+            <w:tcW w:w="440" w:type="dxa"/>
+          </w:tcPr>
+          <w:p>
+            <w:pPr>
+              <w:jc w:val="center"/>
+              <w:rPr>
+                <w:b/>
+                <w:bCs/>
+              </w:rPr>
+            </w:pPr>
+          </w:p>
+        </w:tc>
+        <w:tc>
+          <w:tcPr>
+            <w:tcW w:w="440" w:type="dxa"/>
+          </w:tcPr>
+          <w:p>
+            <w:pPr>
+              <w:jc w:val="center"/>
+              <w:rPr>
+                <w:b/>
+                <w:bCs/>
+              </w:rPr>
+            </w:pPr>
+          </w:p>
+        </w:tc>
+        <w:tc>
+          <w:tcPr>
+            <w:tcW w:w="440" w:type="dxa"/>
+          </w:tcPr>
+          <w:p>
+            <w:pPr>
+              <w:jc w:val="center"/>
+              <w:rPr>
+                <w:b/>
+                <w:bCs/>
+              </w:rPr>
+            </w:pPr>
+          </w:p>
+        </w:tc>
+        <w:tc>
+          <w:tcPr>
+            <w:tcW w:w="440" w:type="dxa"/>
+          </w:tcPr>
+          <w:p>
+            <w:pPr>
+              <w:jc w:val="center"/>
+              <w:rPr>
+                <w:b/>
+                <w:bCs/>
+              </w:rPr>
+            </w:pPr>
+          </w:p>
+        </w:tc>
+        <w:tc>
+          <w:tcPr>
+            <w:tcW w:w="440" w:type="dxa"/>
+            <w:shd w:val="clear" w:color="auto" w:fill="auto"/>
+          </w:tcPr>
+          <w:p>
+            <w:pPr>
+              <w:jc w:val="center"/>
+              <w:rPr>
+                <w:b/>
+                <w:bCs/>
+              </w:rPr>
+            </w:pPr>
+          </w:p>
+        </w:tc>
+        <w:tc>
+          <w:tcPr>
+            <w:tcW w:w="440" w:type="dxa"/>
+          </w:tcPr>
+          <w:p>
+            <w:pPr>
+              <w:jc w:val="center"/>
+              <w:rPr>
+                <w:b/>
+                <w:bCs/>
+              </w:rPr>
+            </w:pPr>
+          </w:p>
+        </w:tc>
+        <w:tc>
+          <w:tcPr>
+            <w:tcW w:w="440" w:type="dxa"/>
+          </w:tcPr>
+          <w:p>
+            <w:pPr>
+              <w:jc w:val="center"/>
+              <w:rPr>
+                <w:b/>
+                <w:bCs/>
+              </w:rPr>
+            </w:pPr>
+          </w:p>
+        </w:tc>
+        <w:tc>
+          <w:tcPr>
+            <w:tcW w:w="440" w:type="dxa"/>
+            <w:shd w:val="clear" w:color="auto" w:fill="auto"/>
+          </w:tcPr>
+          <w:p>
+            <w:pPr>
+              <w:jc w:val="center"/>
+              <w:rPr>
+                <w:b/>
+                <w:bCs/>
+              </w:rPr>
+            </w:pPr>
+          </w:p>
+        </w:tc>
+        <w:tc>
+          <w:tcPr>
+            <w:tcW w:w="1188" w:type="dxa"/>
+          </w:tcPr>
+          <w:p>
+            <w:pPr>
+              <w:jc w:val="center"/>
+              <w:rPr>
+                <w:b/>
+                <w:bCs/>
+                <w:i/>
+                <w:iCs/>
+              </w:rPr>
+            </w:pPr>
+            <w:r>
+              <w:rPr>
+                <w:b/>
+                <w:bCs/>
+                <w:i/>
+                <w:iCs/>
+              </w:rPr>
+              <w:t>El equipo.</w:t>
+            </w:r>
+          </w:p>
+        </w:tc>
+      </w:tr>
+      <w:tr>
+        <w:trPr>
+          <w:trHeight w:val="548"/>
+        </w:trPr>
+        <w:tc>
+          <w:tcPr>
+            <w:tcW w:w="1274" w:type="dxa"/>
+          </w:tcPr>
+          <w:p>
+            <w:pPr>
+              <w:jc w:val="center"/>
+              <w:rPr>
+                <w:b/>
+                <w:bCs/>
+                <w:i/>
+                <w:iCs/>
+              </w:rPr>
+            </w:pPr>
+            <w:r>
+              <w:rPr>
+                <w:b/>
+                <w:bCs/>
+                <w:i/>
+                <w:iCs/>
+              </w:rPr>
+              <w:t>Implementación de aumento de dificultad en la partida.</w:t>
+            </w:r>
+          </w:p>
+        </w:tc>
+        <w:tc>
+          <w:tcPr>
+            <w:tcW w:w="440" w:type="dxa"/>
+          </w:tcPr>
+          <w:p>
+            <w:pPr>
+              <w:jc w:val="center"/>
+              <w:rPr>
+                <w:b/>
+                <w:bCs/>
+              </w:rPr>
+            </w:pPr>
+          </w:p>
+        </w:tc>
+        <w:tc>
+          <w:tcPr>
+            <w:tcW w:w="440" w:type="dxa"/>
+          </w:tcPr>
+          <w:p>
+            <w:pPr>
+              <w:jc w:val="center"/>
+              <w:rPr>
+                <w:b/>
+                <w:bCs/>
+              </w:rPr>
+            </w:pPr>
+          </w:p>
+        </w:tc>
+        <w:tc>
+          <w:tcPr>
+            <w:tcW w:w="440" w:type="dxa"/>
+          </w:tcPr>
+          <w:p>
+            <w:pPr>
+              <w:jc w:val="center"/>
+              <w:rPr>
+                <w:b/>
+                <w:bCs/>
+              </w:rPr>
+            </w:pPr>
+          </w:p>
+        </w:tc>
+        <w:tc>
+          <w:tcPr>
+            <w:tcW w:w="440" w:type="dxa"/>
+          </w:tcPr>
+          <w:p>
+            <w:pPr>
+              <w:jc w:val="center"/>
+              <w:rPr>
+                <w:b/>
+                <w:bCs/>
+              </w:rPr>
+            </w:pPr>
+          </w:p>
+        </w:tc>
+        <w:tc>
+          <w:tcPr>
+            <w:tcW w:w="440" w:type="dxa"/>
+          </w:tcPr>
+          <w:p>
+            <w:pPr>
+              <w:jc w:val="center"/>
+              <w:rPr>
+                <w:b/>
+                <w:bCs/>
+              </w:rPr>
+            </w:pPr>
+          </w:p>
+        </w:tc>
+        <w:tc>
+          <w:tcPr>
+            <w:tcW w:w="440" w:type="dxa"/>
+          </w:tcPr>
+          <w:p>
+            <w:pPr>
+              <w:rPr>
+                <w:b/>
+                <w:bCs/>
+              </w:rPr>
+            </w:pPr>
+          </w:p>
+        </w:tc>
+        <w:tc>
+          <w:tcPr>
+            <w:tcW w:w="440" w:type="dxa"/>
+          </w:tcPr>
+          <w:p>
+            <w:pPr>
+              <w:jc w:val="center"/>
+              <w:rPr>
+                <w:b/>
+                <w:bCs/>
+              </w:rPr>
+            </w:pPr>
+          </w:p>
+        </w:tc>
+        <w:tc>
+          <w:tcPr>
+            <w:tcW w:w="440" w:type="dxa"/>
+            <w:shd w:val="clear" w:color="auto" w:fill="00B050"/>
+          </w:tcPr>
+          <w:p>
+            <w:pPr>
+              <w:jc w:val="center"/>
+              <w:rPr>
+                <w:b/>
+                <w:bCs/>
+              </w:rPr>
+            </w:pPr>
+          </w:p>
+        </w:tc>
+        <w:tc>
+          <w:tcPr>
+            <w:tcW w:w="440" w:type="dxa"/>
+          </w:tcPr>
+          <w:p>
+            <w:pPr>
+              <w:jc w:val="center"/>
+              <w:rPr>
+                <w:b/>
+                <w:bCs/>
+              </w:rPr>
+            </w:pPr>
+          </w:p>
+        </w:tc>
+        <w:tc>
+          <w:tcPr>
+            <w:tcW w:w="440" w:type="dxa"/>
+          </w:tcPr>
+          <w:p>
+            <w:pPr>
+              <w:jc w:val="center"/>
+              <w:rPr>
+                <w:b/>
+                <w:bCs/>
+              </w:rPr>
+            </w:pPr>
+          </w:p>
+        </w:tc>
+        <w:tc>
+          <w:tcPr>
+            <w:tcW w:w="440" w:type="dxa"/>
+          </w:tcPr>
+          <w:p>
+            <w:pPr>
+              <w:jc w:val="center"/>
+              <w:rPr>
+                <w:b/>
+                <w:bCs/>
+              </w:rPr>
+            </w:pPr>
+          </w:p>
+        </w:tc>
+        <w:tc>
+          <w:tcPr>
+            <w:tcW w:w="440" w:type="dxa"/>
+          </w:tcPr>
+          <w:p>
+            <w:pPr>
+              <w:jc w:val="center"/>
+              <w:rPr>
+                <w:b/>
+                <w:bCs/>
+              </w:rPr>
+            </w:pPr>
+          </w:p>
+        </w:tc>
+        <w:tc>
+          <w:tcPr>
+            <w:tcW w:w="440" w:type="dxa"/>
+          </w:tcPr>
+          <w:p>
+            <w:pPr>
+              <w:jc w:val="center"/>
+              <w:rPr>
+                <w:b/>
+                <w:bCs/>
+              </w:rPr>
+            </w:pPr>
+          </w:p>
+        </w:tc>
+        <w:tc>
+          <w:tcPr>
+            <w:tcW w:w="440" w:type="dxa"/>
+          </w:tcPr>
+          <w:p>
+            <w:pPr>
+              <w:jc w:val="center"/>
+              <w:rPr>
+                <w:b/>
+                <w:bCs/>
+              </w:rPr>
+            </w:pPr>
+          </w:p>
+        </w:tc>
+        <w:tc>
+          <w:tcPr>
+            <w:tcW w:w="440" w:type="dxa"/>
+            <w:shd w:val="clear" w:color="auto" w:fill="auto"/>
+          </w:tcPr>
+          <w:p>
+            <w:pPr>
+              <w:jc w:val="center"/>
+              <w:rPr>
+                <w:b/>
+                <w:bCs/>
+              </w:rPr>
+            </w:pPr>
+          </w:p>
+        </w:tc>
+        <w:tc>
+          <w:tcPr>
+            <w:tcW w:w="440" w:type="dxa"/>
+          </w:tcPr>
+          <w:p>
+            <w:pPr>
+              <w:jc w:val="center"/>
+              <w:rPr>
+                <w:b/>
+                <w:bCs/>
+              </w:rPr>
+            </w:pPr>
+          </w:p>
+        </w:tc>
+        <w:tc>
+          <w:tcPr>
+            <w:tcW w:w="440" w:type="dxa"/>
+          </w:tcPr>
+          <w:p>
+            <w:pPr>
+              <w:jc w:val="center"/>
+              <w:rPr>
+                <w:b/>
+                <w:bCs/>
+              </w:rPr>
+            </w:pPr>
+          </w:p>
+        </w:tc>
+        <w:tc>
+          <w:tcPr>
+            <w:tcW w:w="440" w:type="dxa"/>
+            <w:shd w:val="clear" w:color="auto" w:fill="auto"/>
+          </w:tcPr>
+          <w:p>
+            <w:pPr>
+              <w:jc w:val="center"/>
+              <w:rPr>
+                <w:b/>
+                <w:bCs/>
+              </w:rPr>
+            </w:pPr>
+          </w:p>
+        </w:tc>
+        <w:tc>
+          <w:tcPr>
+            <w:tcW w:w="1188" w:type="dxa"/>
+          </w:tcPr>
+          <w:p>
+            <w:pPr>
+              <w:jc w:val="center"/>
+              <w:rPr>
+                <w:b/>
+                <w:bCs/>
+                <w:i/>
+                <w:iCs/>
+              </w:rPr>
+            </w:pPr>
+            <w:r>
+              <w:rPr>
+                <w:b/>
+                <w:bCs/>
+                <w:i/>
+                <w:iCs/>
+              </w:rPr>
+              <w:t xml:space="preserve">Marcos Suárez/ Henry </w:t>
+            </w:r>
+            <w:proofErr w:type="spellStart"/>
+            <w:r>
+              <w:rPr>
+                <w:b/>
+                <w:bCs/>
+                <w:i/>
+                <w:iCs/>
+              </w:rPr>
+              <w:t>Tiamba</w:t>
+            </w:r>
+            <w:proofErr w:type="spellEnd"/>
           </w:p>
         </w:tc>
       </w:tr>
@@ -3773,6 +5016,45 @@
       </w:r>
       <w:r>
         <w:t xml:space="preserve"> es el día final de la entrega de todas las actividades designadas, la unión al código fuente y su revisión antes de la entrega final.</w:t>
+      </w:r>
+      <w:r>
+        <w:t xml:space="preserve"> Se </w:t>
+      </w:r>
+      <w:r>
+        <w:lastRenderedPageBreak/>
+        <w:t xml:space="preserve">marcaran con el color </w:t>
+      </w:r>
+      <w:r>
+        <w:rPr>
+          <w:color w:val="00B050"/>
+        </w:rPr>
+        <w:t xml:space="preserve">VERDE </w:t>
+      </w:r>
+      <w:r>
+        <w:t xml:space="preserve">a las actividades que </w:t>
+      </w:r>
+      <w:r>
+        <w:t>estén</w:t>
+      </w:r>
+      <w:bookmarkStart w:id="0" w:name="_GoBack"/>
+      <w:bookmarkEnd w:id="0"/>
+      <w:r>
+        <w:t xml:space="preserve"> pendientes, y con el color </w:t>
+      </w:r>
+      <w:r>
+        <w:rPr>
+          <w:color w:val="FFC000"/>
+        </w:rPr>
+        <w:t>NARANJA</w:t>
+      </w:r>
+      <w:r>
+        <w:t xml:space="preserve"> a las actividades que </w:t>
+      </w:r>
+      <w:r>
+        <w:t>estén</w:t>
+      </w:r>
+      <w:r>
+        <w:t xml:space="preserve"> pendientes.</w:t>
       </w:r>
     </w:p>
     <w:sectPr>

</xml_diff>

<commit_message>
Version actualizada del cronograma de actividades
</commit_message>
<xml_diff>
--- a/Planificación del proyecto final de fundamentos de programación.docx
+++ b/Planificación del proyecto final de fundamentos de programación.docx
@@ -4984,6 +4984,909 @@
           </w:p>
         </w:tc>
       </w:tr>
+      <w:tr>
+        <w:trPr>
+          <w:trHeight w:val="548"/>
+        </w:trPr>
+        <w:tc>
+          <w:tcPr>
+            <w:tcW w:w="1274" w:type="dxa"/>
+          </w:tcPr>
+          <w:p>
+            <w:pPr>
+              <w:jc w:val="center"/>
+              <w:rPr>
+                <w:b/>
+                <w:bCs/>
+                <w:i/>
+                <w:iCs/>
+              </w:rPr>
+            </w:pPr>
+            <w:r>
+              <w:rPr>
+                <w:b/>
+                <w:bCs/>
+                <w:i/>
+                <w:iCs/>
+              </w:rPr>
+              <w:t>Implementación de puntuación al recoger manzanas.</w:t>
+            </w:r>
+          </w:p>
+        </w:tc>
+        <w:tc>
+          <w:tcPr>
+            <w:tcW w:w="440" w:type="dxa"/>
+          </w:tcPr>
+          <w:p>
+            <w:pPr>
+              <w:jc w:val="center"/>
+              <w:rPr>
+                <w:b/>
+                <w:bCs/>
+              </w:rPr>
+            </w:pPr>
+          </w:p>
+        </w:tc>
+        <w:tc>
+          <w:tcPr>
+            <w:tcW w:w="440" w:type="dxa"/>
+          </w:tcPr>
+          <w:p>
+            <w:pPr>
+              <w:jc w:val="center"/>
+              <w:rPr>
+                <w:b/>
+                <w:bCs/>
+              </w:rPr>
+            </w:pPr>
+          </w:p>
+        </w:tc>
+        <w:tc>
+          <w:tcPr>
+            <w:tcW w:w="440" w:type="dxa"/>
+          </w:tcPr>
+          <w:p>
+            <w:pPr>
+              <w:jc w:val="center"/>
+              <w:rPr>
+                <w:b/>
+                <w:bCs/>
+              </w:rPr>
+            </w:pPr>
+          </w:p>
+        </w:tc>
+        <w:tc>
+          <w:tcPr>
+            <w:tcW w:w="440" w:type="dxa"/>
+          </w:tcPr>
+          <w:p>
+            <w:pPr>
+              <w:jc w:val="center"/>
+              <w:rPr>
+                <w:b/>
+                <w:bCs/>
+              </w:rPr>
+            </w:pPr>
+          </w:p>
+        </w:tc>
+        <w:tc>
+          <w:tcPr>
+            <w:tcW w:w="440" w:type="dxa"/>
+          </w:tcPr>
+          <w:p>
+            <w:pPr>
+              <w:jc w:val="center"/>
+              <w:rPr>
+                <w:b/>
+                <w:bCs/>
+              </w:rPr>
+            </w:pPr>
+          </w:p>
+        </w:tc>
+        <w:tc>
+          <w:tcPr>
+            <w:tcW w:w="440" w:type="dxa"/>
+          </w:tcPr>
+          <w:p>
+            <w:pPr>
+              <w:rPr>
+                <w:b/>
+                <w:bCs/>
+              </w:rPr>
+            </w:pPr>
+          </w:p>
+        </w:tc>
+        <w:tc>
+          <w:tcPr>
+            <w:tcW w:w="440" w:type="dxa"/>
+          </w:tcPr>
+          <w:p>
+            <w:pPr>
+              <w:jc w:val="center"/>
+              <w:rPr>
+                <w:b/>
+                <w:bCs/>
+              </w:rPr>
+            </w:pPr>
+          </w:p>
+        </w:tc>
+        <w:tc>
+          <w:tcPr>
+            <w:tcW w:w="440" w:type="dxa"/>
+            <w:shd w:val="clear" w:color="auto" w:fill="00B050"/>
+          </w:tcPr>
+          <w:p>
+            <w:pPr>
+              <w:jc w:val="center"/>
+              <w:rPr>
+                <w:b/>
+                <w:bCs/>
+              </w:rPr>
+            </w:pPr>
+          </w:p>
+        </w:tc>
+        <w:tc>
+          <w:tcPr>
+            <w:tcW w:w="440" w:type="dxa"/>
+          </w:tcPr>
+          <w:p>
+            <w:pPr>
+              <w:jc w:val="center"/>
+              <w:rPr>
+                <w:b/>
+                <w:bCs/>
+              </w:rPr>
+            </w:pPr>
+          </w:p>
+        </w:tc>
+        <w:tc>
+          <w:tcPr>
+            <w:tcW w:w="440" w:type="dxa"/>
+          </w:tcPr>
+          <w:p>
+            <w:pPr>
+              <w:jc w:val="center"/>
+              <w:rPr>
+                <w:b/>
+                <w:bCs/>
+              </w:rPr>
+            </w:pPr>
+          </w:p>
+        </w:tc>
+        <w:tc>
+          <w:tcPr>
+            <w:tcW w:w="440" w:type="dxa"/>
+          </w:tcPr>
+          <w:p>
+            <w:pPr>
+              <w:jc w:val="center"/>
+              <w:rPr>
+                <w:b/>
+                <w:bCs/>
+              </w:rPr>
+            </w:pPr>
+          </w:p>
+        </w:tc>
+        <w:tc>
+          <w:tcPr>
+            <w:tcW w:w="440" w:type="dxa"/>
+          </w:tcPr>
+          <w:p>
+            <w:pPr>
+              <w:jc w:val="center"/>
+              <w:rPr>
+                <w:b/>
+                <w:bCs/>
+              </w:rPr>
+            </w:pPr>
+          </w:p>
+        </w:tc>
+        <w:tc>
+          <w:tcPr>
+            <w:tcW w:w="440" w:type="dxa"/>
+          </w:tcPr>
+          <w:p>
+            <w:pPr>
+              <w:jc w:val="center"/>
+              <w:rPr>
+                <w:b/>
+                <w:bCs/>
+              </w:rPr>
+            </w:pPr>
+          </w:p>
+        </w:tc>
+        <w:tc>
+          <w:tcPr>
+            <w:tcW w:w="440" w:type="dxa"/>
+          </w:tcPr>
+          <w:p>
+            <w:pPr>
+              <w:jc w:val="center"/>
+              <w:rPr>
+                <w:b/>
+                <w:bCs/>
+              </w:rPr>
+            </w:pPr>
+          </w:p>
+        </w:tc>
+        <w:tc>
+          <w:tcPr>
+            <w:tcW w:w="440" w:type="dxa"/>
+            <w:shd w:val="clear" w:color="auto" w:fill="auto"/>
+          </w:tcPr>
+          <w:p>
+            <w:pPr>
+              <w:jc w:val="center"/>
+              <w:rPr>
+                <w:b/>
+                <w:bCs/>
+              </w:rPr>
+            </w:pPr>
+          </w:p>
+        </w:tc>
+        <w:tc>
+          <w:tcPr>
+            <w:tcW w:w="440" w:type="dxa"/>
+          </w:tcPr>
+          <w:p>
+            <w:pPr>
+              <w:jc w:val="center"/>
+              <w:rPr>
+                <w:b/>
+                <w:bCs/>
+              </w:rPr>
+            </w:pPr>
+          </w:p>
+        </w:tc>
+        <w:tc>
+          <w:tcPr>
+            <w:tcW w:w="440" w:type="dxa"/>
+          </w:tcPr>
+          <w:p>
+            <w:pPr>
+              <w:jc w:val="center"/>
+              <w:rPr>
+                <w:b/>
+                <w:bCs/>
+              </w:rPr>
+            </w:pPr>
+          </w:p>
+        </w:tc>
+        <w:tc>
+          <w:tcPr>
+            <w:tcW w:w="440" w:type="dxa"/>
+            <w:shd w:val="clear" w:color="auto" w:fill="auto"/>
+          </w:tcPr>
+          <w:p>
+            <w:pPr>
+              <w:jc w:val="center"/>
+              <w:rPr>
+                <w:b/>
+                <w:bCs/>
+              </w:rPr>
+            </w:pPr>
+          </w:p>
+        </w:tc>
+        <w:tc>
+          <w:tcPr>
+            <w:tcW w:w="1188" w:type="dxa"/>
+          </w:tcPr>
+          <w:p>
+            <w:pPr>
+              <w:jc w:val="center"/>
+              <w:rPr>
+                <w:b/>
+                <w:bCs/>
+                <w:i/>
+                <w:iCs/>
+              </w:rPr>
+            </w:pPr>
+          </w:p>
+        </w:tc>
+      </w:tr>
+      <w:tr>
+        <w:trPr>
+          <w:trHeight w:val="548"/>
+        </w:trPr>
+        <w:tc>
+          <w:tcPr>
+            <w:tcW w:w="1274" w:type="dxa"/>
+          </w:tcPr>
+          <w:p>
+            <w:pPr>
+              <w:jc w:val="center"/>
+              <w:rPr>
+                <w:b/>
+                <w:bCs/>
+                <w:i/>
+                <w:iCs/>
+              </w:rPr>
+            </w:pPr>
+            <w:r>
+              <w:rPr>
+                <w:b/>
+                <w:bCs/>
+                <w:i/>
+                <w:iCs/>
+              </w:rPr>
+              <w:t xml:space="preserve">Implementación de ficheros para organizar las </w:t>
+            </w:r>
+            <w:r>
+              <w:rPr>
+                <w:b/>
+                <w:bCs/>
+                <w:i/>
+                <w:iCs/>
+              </w:rPr>
+              <w:lastRenderedPageBreak/>
+              <w:t>puntuaciones más altas.</w:t>
+            </w:r>
+          </w:p>
+        </w:tc>
+        <w:tc>
+          <w:tcPr>
+            <w:tcW w:w="440" w:type="dxa"/>
+          </w:tcPr>
+          <w:p>
+            <w:pPr>
+              <w:jc w:val="center"/>
+              <w:rPr>
+                <w:b/>
+                <w:bCs/>
+              </w:rPr>
+            </w:pPr>
+          </w:p>
+        </w:tc>
+        <w:tc>
+          <w:tcPr>
+            <w:tcW w:w="440" w:type="dxa"/>
+          </w:tcPr>
+          <w:p>
+            <w:pPr>
+              <w:jc w:val="center"/>
+              <w:rPr>
+                <w:b/>
+                <w:bCs/>
+              </w:rPr>
+            </w:pPr>
+          </w:p>
+        </w:tc>
+        <w:tc>
+          <w:tcPr>
+            <w:tcW w:w="440" w:type="dxa"/>
+          </w:tcPr>
+          <w:p>
+            <w:pPr>
+              <w:jc w:val="center"/>
+              <w:rPr>
+                <w:b/>
+                <w:bCs/>
+              </w:rPr>
+            </w:pPr>
+          </w:p>
+        </w:tc>
+        <w:tc>
+          <w:tcPr>
+            <w:tcW w:w="440" w:type="dxa"/>
+          </w:tcPr>
+          <w:p>
+            <w:pPr>
+              <w:jc w:val="center"/>
+              <w:rPr>
+                <w:b/>
+                <w:bCs/>
+              </w:rPr>
+            </w:pPr>
+          </w:p>
+        </w:tc>
+        <w:tc>
+          <w:tcPr>
+            <w:tcW w:w="440" w:type="dxa"/>
+          </w:tcPr>
+          <w:p>
+            <w:pPr>
+              <w:jc w:val="center"/>
+              <w:rPr>
+                <w:b/>
+                <w:bCs/>
+              </w:rPr>
+            </w:pPr>
+          </w:p>
+        </w:tc>
+        <w:tc>
+          <w:tcPr>
+            <w:tcW w:w="440" w:type="dxa"/>
+          </w:tcPr>
+          <w:p>
+            <w:pPr>
+              <w:rPr>
+                <w:b/>
+                <w:bCs/>
+              </w:rPr>
+            </w:pPr>
+          </w:p>
+        </w:tc>
+        <w:tc>
+          <w:tcPr>
+            <w:tcW w:w="440" w:type="dxa"/>
+          </w:tcPr>
+          <w:p>
+            <w:pPr>
+              <w:jc w:val="center"/>
+              <w:rPr>
+                <w:b/>
+                <w:bCs/>
+              </w:rPr>
+            </w:pPr>
+          </w:p>
+        </w:tc>
+        <w:tc>
+          <w:tcPr>
+            <w:tcW w:w="440" w:type="dxa"/>
+            <w:shd w:val="clear" w:color="auto" w:fill="00B050"/>
+          </w:tcPr>
+          <w:p>
+            <w:pPr>
+              <w:jc w:val="center"/>
+              <w:rPr>
+                <w:b/>
+                <w:bCs/>
+              </w:rPr>
+            </w:pPr>
+          </w:p>
+        </w:tc>
+        <w:tc>
+          <w:tcPr>
+            <w:tcW w:w="440" w:type="dxa"/>
+          </w:tcPr>
+          <w:p>
+            <w:pPr>
+              <w:jc w:val="center"/>
+              <w:rPr>
+                <w:b/>
+                <w:bCs/>
+              </w:rPr>
+            </w:pPr>
+          </w:p>
+        </w:tc>
+        <w:tc>
+          <w:tcPr>
+            <w:tcW w:w="440" w:type="dxa"/>
+          </w:tcPr>
+          <w:p>
+            <w:pPr>
+              <w:jc w:val="center"/>
+              <w:rPr>
+                <w:b/>
+                <w:bCs/>
+              </w:rPr>
+            </w:pPr>
+          </w:p>
+        </w:tc>
+        <w:tc>
+          <w:tcPr>
+            <w:tcW w:w="440" w:type="dxa"/>
+          </w:tcPr>
+          <w:p>
+            <w:pPr>
+              <w:jc w:val="center"/>
+              <w:rPr>
+                <w:b/>
+                <w:bCs/>
+              </w:rPr>
+            </w:pPr>
+          </w:p>
+        </w:tc>
+        <w:tc>
+          <w:tcPr>
+            <w:tcW w:w="440" w:type="dxa"/>
+          </w:tcPr>
+          <w:p>
+            <w:pPr>
+              <w:jc w:val="center"/>
+              <w:rPr>
+                <w:b/>
+                <w:bCs/>
+              </w:rPr>
+            </w:pPr>
+          </w:p>
+        </w:tc>
+        <w:tc>
+          <w:tcPr>
+            <w:tcW w:w="440" w:type="dxa"/>
+          </w:tcPr>
+          <w:p>
+            <w:pPr>
+              <w:jc w:val="center"/>
+              <w:rPr>
+                <w:b/>
+                <w:bCs/>
+              </w:rPr>
+            </w:pPr>
+          </w:p>
+        </w:tc>
+        <w:tc>
+          <w:tcPr>
+            <w:tcW w:w="440" w:type="dxa"/>
+          </w:tcPr>
+          <w:p>
+            <w:pPr>
+              <w:jc w:val="center"/>
+              <w:rPr>
+                <w:b/>
+                <w:bCs/>
+              </w:rPr>
+            </w:pPr>
+          </w:p>
+        </w:tc>
+        <w:tc>
+          <w:tcPr>
+            <w:tcW w:w="440" w:type="dxa"/>
+            <w:shd w:val="clear" w:color="auto" w:fill="auto"/>
+          </w:tcPr>
+          <w:p>
+            <w:pPr>
+              <w:jc w:val="center"/>
+              <w:rPr>
+                <w:b/>
+                <w:bCs/>
+              </w:rPr>
+            </w:pPr>
+          </w:p>
+        </w:tc>
+        <w:tc>
+          <w:tcPr>
+            <w:tcW w:w="440" w:type="dxa"/>
+          </w:tcPr>
+          <w:p>
+            <w:pPr>
+              <w:jc w:val="center"/>
+              <w:rPr>
+                <w:b/>
+                <w:bCs/>
+              </w:rPr>
+            </w:pPr>
+          </w:p>
+        </w:tc>
+        <w:tc>
+          <w:tcPr>
+            <w:tcW w:w="440" w:type="dxa"/>
+          </w:tcPr>
+          <w:p>
+            <w:pPr>
+              <w:jc w:val="center"/>
+              <w:rPr>
+                <w:b/>
+                <w:bCs/>
+              </w:rPr>
+            </w:pPr>
+          </w:p>
+        </w:tc>
+        <w:tc>
+          <w:tcPr>
+            <w:tcW w:w="440" w:type="dxa"/>
+            <w:shd w:val="clear" w:color="auto" w:fill="auto"/>
+          </w:tcPr>
+          <w:p>
+            <w:pPr>
+              <w:jc w:val="center"/>
+              <w:rPr>
+                <w:b/>
+                <w:bCs/>
+              </w:rPr>
+            </w:pPr>
+          </w:p>
+        </w:tc>
+        <w:tc>
+          <w:tcPr>
+            <w:tcW w:w="1188" w:type="dxa"/>
+          </w:tcPr>
+          <w:p>
+            <w:pPr>
+              <w:jc w:val="center"/>
+              <w:rPr>
+                <w:b/>
+                <w:bCs/>
+                <w:i/>
+                <w:iCs/>
+              </w:rPr>
+            </w:pPr>
+          </w:p>
+        </w:tc>
+      </w:tr>
+      <w:tr>
+        <w:trPr>
+          <w:trHeight w:val="548"/>
+        </w:trPr>
+        <w:tc>
+          <w:tcPr>
+            <w:tcW w:w="1274" w:type="dxa"/>
+          </w:tcPr>
+          <w:p>
+            <w:pPr>
+              <w:jc w:val="center"/>
+              <w:rPr>
+                <w:b/>
+                <w:bCs/>
+                <w:i/>
+                <w:iCs/>
+              </w:rPr>
+            </w:pPr>
+            <w:bookmarkStart w:id="0" w:name="_GoBack"/>
+            <w:bookmarkEnd w:id="0"/>
+          </w:p>
+        </w:tc>
+        <w:tc>
+          <w:tcPr>
+            <w:tcW w:w="440" w:type="dxa"/>
+          </w:tcPr>
+          <w:p>
+            <w:pPr>
+              <w:jc w:val="center"/>
+              <w:rPr>
+                <w:b/>
+                <w:bCs/>
+              </w:rPr>
+            </w:pPr>
+          </w:p>
+        </w:tc>
+        <w:tc>
+          <w:tcPr>
+            <w:tcW w:w="440" w:type="dxa"/>
+          </w:tcPr>
+          <w:p>
+            <w:pPr>
+              <w:jc w:val="center"/>
+              <w:rPr>
+                <w:b/>
+                <w:bCs/>
+              </w:rPr>
+            </w:pPr>
+          </w:p>
+        </w:tc>
+        <w:tc>
+          <w:tcPr>
+            <w:tcW w:w="440" w:type="dxa"/>
+          </w:tcPr>
+          <w:p>
+            <w:pPr>
+              <w:jc w:val="center"/>
+              <w:rPr>
+                <w:b/>
+                <w:bCs/>
+              </w:rPr>
+            </w:pPr>
+          </w:p>
+        </w:tc>
+        <w:tc>
+          <w:tcPr>
+            <w:tcW w:w="440" w:type="dxa"/>
+          </w:tcPr>
+          <w:p>
+            <w:pPr>
+              <w:jc w:val="center"/>
+              <w:rPr>
+                <w:b/>
+                <w:bCs/>
+              </w:rPr>
+            </w:pPr>
+          </w:p>
+        </w:tc>
+        <w:tc>
+          <w:tcPr>
+            <w:tcW w:w="440" w:type="dxa"/>
+          </w:tcPr>
+          <w:p>
+            <w:pPr>
+              <w:jc w:val="center"/>
+              <w:rPr>
+                <w:b/>
+                <w:bCs/>
+              </w:rPr>
+            </w:pPr>
+          </w:p>
+        </w:tc>
+        <w:tc>
+          <w:tcPr>
+            <w:tcW w:w="440" w:type="dxa"/>
+          </w:tcPr>
+          <w:p>
+            <w:pPr>
+              <w:rPr>
+                <w:b/>
+                <w:bCs/>
+              </w:rPr>
+            </w:pPr>
+          </w:p>
+        </w:tc>
+        <w:tc>
+          <w:tcPr>
+            <w:tcW w:w="440" w:type="dxa"/>
+          </w:tcPr>
+          <w:p>
+            <w:pPr>
+              <w:jc w:val="center"/>
+              <w:rPr>
+                <w:b/>
+                <w:bCs/>
+              </w:rPr>
+            </w:pPr>
+          </w:p>
+        </w:tc>
+        <w:tc>
+          <w:tcPr>
+            <w:tcW w:w="440" w:type="dxa"/>
+            <w:shd w:val="clear" w:color="auto" w:fill="00B050"/>
+          </w:tcPr>
+          <w:p>
+            <w:pPr>
+              <w:jc w:val="center"/>
+              <w:rPr>
+                <w:b/>
+                <w:bCs/>
+              </w:rPr>
+            </w:pPr>
+          </w:p>
+        </w:tc>
+        <w:tc>
+          <w:tcPr>
+            <w:tcW w:w="440" w:type="dxa"/>
+          </w:tcPr>
+          <w:p>
+            <w:pPr>
+              <w:jc w:val="center"/>
+              <w:rPr>
+                <w:b/>
+                <w:bCs/>
+              </w:rPr>
+            </w:pPr>
+          </w:p>
+        </w:tc>
+        <w:tc>
+          <w:tcPr>
+            <w:tcW w:w="440" w:type="dxa"/>
+          </w:tcPr>
+          <w:p>
+            <w:pPr>
+              <w:jc w:val="center"/>
+              <w:rPr>
+                <w:b/>
+                <w:bCs/>
+              </w:rPr>
+            </w:pPr>
+          </w:p>
+        </w:tc>
+        <w:tc>
+          <w:tcPr>
+            <w:tcW w:w="440" w:type="dxa"/>
+          </w:tcPr>
+          <w:p>
+            <w:pPr>
+              <w:jc w:val="center"/>
+              <w:rPr>
+                <w:b/>
+                <w:bCs/>
+              </w:rPr>
+            </w:pPr>
+          </w:p>
+        </w:tc>
+        <w:tc>
+          <w:tcPr>
+            <w:tcW w:w="440" w:type="dxa"/>
+          </w:tcPr>
+          <w:p>
+            <w:pPr>
+              <w:jc w:val="center"/>
+              <w:rPr>
+                <w:b/>
+                <w:bCs/>
+              </w:rPr>
+            </w:pPr>
+          </w:p>
+        </w:tc>
+        <w:tc>
+          <w:tcPr>
+            <w:tcW w:w="440" w:type="dxa"/>
+          </w:tcPr>
+          <w:p>
+            <w:pPr>
+              <w:jc w:val="center"/>
+              <w:rPr>
+                <w:b/>
+                <w:bCs/>
+              </w:rPr>
+            </w:pPr>
+          </w:p>
+        </w:tc>
+        <w:tc>
+          <w:tcPr>
+            <w:tcW w:w="440" w:type="dxa"/>
+          </w:tcPr>
+          <w:p>
+            <w:pPr>
+              <w:jc w:val="center"/>
+              <w:rPr>
+                <w:b/>
+                <w:bCs/>
+              </w:rPr>
+            </w:pPr>
+          </w:p>
+        </w:tc>
+        <w:tc>
+          <w:tcPr>
+            <w:tcW w:w="440" w:type="dxa"/>
+            <w:shd w:val="clear" w:color="auto" w:fill="auto"/>
+          </w:tcPr>
+          <w:p>
+            <w:pPr>
+              <w:jc w:val="center"/>
+              <w:rPr>
+                <w:b/>
+                <w:bCs/>
+              </w:rPr>
+            </w:pPr>
+          </w:p>
+        </w:tc>
+        <w:tc>
+          <w:tcPr>
+            <w:tcW w:w="440" w:type="dxa"/>
+          </w:tcPr>
+          <w:p>
+            <w:pPr>
+              <w:jc w:val="center"/>
+              <w:rPr>
+                <w:b/>
+                <w:bCs/>
+              </w:rPr>
+            </w:pPr>
+          </w:p>
+        </w:tc>
+        <w:tc>
+          <w:tcPr>
+            <w:tcW w:w="440" w:type="dxa"/>
+          </w:tcPr>
+          <w:p>
+            <w:pPr>
+              <w:jc w:val="center"/>
+              <w:rPr>
+                <w:b/>
+                <w:bCs/>
+              </w:rPr>
+            </w:pPr>
+          </w:p>
+        </w:tc>
+        <w:tc>
+          <w:tcPr>
+            <w:tcW w:w="440" w:type="dxa"/>
+            <w:shd w:val="clear" w:color="auto" w:fill="auto"/>
+          </w:tcPr>
+          <w:p>
+            <w:pPr>
+              <w:jc w:val="center"/>
+              <w:rPr>
+                <w:b/>
+                <w:bCs/>
+              </w:rPr>
+            </w:pPr>
+          </w:p>
+        </w:tc>
+        <w:tc>
+          <w:tcPr>
+            <w:tcW w:w="1188" w:type="dxa"/>
+          </w:tcPr>
+          <w:p>
+            <w:pPr>
+              <w:jc w:val="center"/>
+              <w:rPr>
+                <w:b/>
+                <w:bCs/>
+                <w:i/>
+                <w:iCs/>
+              </w:rPr>
+            </w:pPr>
+          </w:p>
+        </w:tc>
+      </w:tr>
     </w:tbl>
     <w:p/>
     <w:p>
@@ -5020,9 +5923,13 @@
       <w:r>
         <w:t xml:space="preserve"> Se </w:t>
       </w:r>
+      <w:proofErr w:type="gramStart"/>
       <w:r>
-        <w:lastRenderedPageBreak/>
-        <w:t xml:space="preserve">marcaran con el color </w:t>
+        <w:t>marcaran</w:t>
+      </w:r>
+      <w:proofErr w:type="gramEnd"/>
+      <w:r>
+        <w:t xml:space="preserve"> con el color </w:t>
       </w:r>
       <w:r>
         <w:rPr>
@@ -5036,8 +5943,6 @@
       <w:r>
         <w:t>estén</w:t>
       </w:r>
-      <w:bookmarkStart w:id="0" w:name="_GoBack"/>
-      <w:bookmarkEnd w:id="0"/>
       <w:r>
         <w:t xml:space="preserve"> pendientes, y con el color </w:t>
       </w:r>

</xml_diff>